<commit_message>
Finished Interrupt based UART TX/RX Demo
</commit_message>
<xml_diff>
--- a/STM32F407ZGT6-2-UART.docx
+++ b/STM32F407ZGT6-2-UART.docx
@@ -1,6 +1,6 @@
 
 <file path=word/document.xml><?xml version="1.0" encoding="utf-8"?>
-<w:document xmlns:wpc="http://schemas.microsoft.com/office/word/2010/wordprocessingCanvas" xmlns:cx="http://schemas.microsoft.com/office/drawing/2014/chartex" xmlns:cx1="http://schemas.microsoft.com/office/drawing/2015/9/8/chartex" xmlns:cx2="http://schemas.microsoft.com/office/drawing/2015/10/21/chartex" xmlns:cx3="http://schemas.microsoft.com/office/drawing/2016/5/9/chartex" xmlns:cx4="http://schemas.microsoft.com/office/drawing/2016/5/10/chartex" xmlns:cx5="http://schemas.microsoft.com/office/drawing/2016/5/11/chartex" xmlns:cx6="http://schemas.microsoft.com/office/drawing/2016/5/12/chartex" xmlns:cx7="http://schemas.microsoft.com/office/drawing/2016/5/13/chartex" xmlns:cx8="http://schemas.microsoft.com/office/drawing/2016/5/14/chartex" xmlns:mc="http://schemas.openxmlformats.org/markup-compatibility/2006" xmlns:aink="http://schemas.microsoft.com/office/drawing/2016/ink" xmlns:am3d="http://schemas.microsoft.com/office/drawing/2017/model3d" xmlns:o="urn:schemas-microsoft-com:office:office" xmlns:r="http://schemas.openxmlformats.org/officeDocument/2006/relationships" xmlns:m="http://schemas.openxmlformats.org/officeDocument/2006/math" xmlns:v="urn:schemas-microsoft-com:vml" xmlns:wp14="http://schemas.microsoft.com/office/word/2010/wordprocessingDrawing" xmlns:wp="http://schemas.openxmlformats.org/drawingml/2006/wordprocessingDrawing" xmlns:w10="urn:schemas-microsoft-com:office:word" xmlns:w="http://schemas.openxmlformats.org/wordprocessingml/2006/main" xmlns:w14="http://schemas.microsoft.com/office/word/2010/wordml" xmlns:w15="http://schemas.microsoft.com/office/word/2012/wordml" xmlns:w16cex="http://schemas.microsoft.com/office/word/2018/wordml/cex" xmlns:w16cid="http://schemas.microsoft.com/office/word/2016/wordml/cid" xmlns:w16="http://schemas.microsoft.com/office/word/2018/wordml" xmlns:w16se="http://schemas.microsoft.com/office/word/2015/wordml/symex" xmlns:wpg="http://schemas.microsoft.com/office/word/2010/wordprocessingGroup" xmlns:wpi="http://schemas.microsoft.com/office/word/2010/wordprocessingInk" xmlns:wne="http://schemas.microsoft.com/office/word/2006/wordml" xmlns:wps="http://schemas.microsoft.com/office/word/2010/wordprocessingShape" mc:Ignorable="w14 w15 w16se w16cid w16 w16cex wp14">
+<w:document xmlns:wpc="http://schemas.microsoft.com/office/word/2010/wordprocessingCanvas" xmlns:cx="http://schemas.microsoft.com/office/drawing/2014/chartex" xmlns:cx1="http://schemas.microsoft.com/office/drawing/2015/9/8/chartex" xmlns:cx2="http://schemas.microsoft.com/office/drawing/2015/10/21/chartex" xmlns:cx3="http://schemas.microsoft.com/office/drawing/2016/5/9/chartex" xmlns:cx4="http://schemas.microsoft.com/office/drawing/2016/5/10/chartex" xmlns:cx5="http://schemas.microsoft.com/office/drawing/2016/5/11/chartex" xmlns:cx6="http://schemas.microsoft.com/office/drawing/2016/5/12/chartex" xmlns:cx7="http://schemas.microsoft.com/office/drawing/2016/5/13/chartex" xmlns:cx8="http://schemas.microsoft.com/office/drawing/2016/5/14/chartex" xmlns:mc="http://schemas.openxmlformats.org/markup-compatibility/2006" xmlns:aink="http://schemas.microsoft.com/office/drawing/2016/ink" xmlns:am3d="http://schemas.microsoft.com/office/drawing/2017/model3d" xmlns:o="urn:schemas-microsoft-com:office:office" xmlns:r="http://schemas.openxmlformats.org/officeDocument/2006/relationships" xmlns:m="http://schemas.openxmlformats.org/officeDocument/2006/math" xmlns:v="urn:schemas-microsoft-com:vml" xmlns:wp14="http://schemas.microsoft.com/office/word/2010/wordprocessingDrawing" xmlns:wp="http://schemas.openxmlformats.org/drawingml/2006/wordprocessingDrawing" xmlns:w10="urn:schemas-microsoft-com:office:word" xmlns:w="http://schemas.openxmlformats.org/wordprocessingml/2006/main" xmlns:w14="http://schemas.microsoft.com/office/word/2010/wordml" xmlns:w15="http://schemas.microsoft.com/office/word/2012/wordml" xmlns:w16cex="http://schemas.microsoft.com/office/word/2018/wordml/cex" xmlns:w16cid="http://schemas.microsoft.com/office/word/2016/wordml/cid" xmlns:w16="http://schemas.microsoft.com/office/word/2018/wordml" xmlns:w16sdtdh="http://schemas.microsoft.com/office/word/2020/wordml/sdtdatahash" xmlns:w16se="http://schemas.microsoft.com/office/word/2015/wordml/symex" xmlns:wpg="http://schemas.microsoft.com/office/word/2010/wordprocessingGroup" xmlns:wpi="http://schemas.microsoft.com/office/word/2010/wordprocessingInk" xmlns:wne="http://schemas.microsoft.com/office/word/2006/wordml" xmlns:wps="http://schemas.microsoft.com/office/word/2010/wordprocessingShape" mc:Ignorable="w14 w15 w16se w16cid w16 w16cex w16sdtdh wp14">
   <w:body>
     <w:p>
       <w:pPr>
@@ -13,47 +13,70 @@
         <w:ind w:firstLineChars="0"/>
         <w:rPr>
           <w:rFonts w:asciiTheme="minorEastAsia" w:hAnsiTheme="minorEastAsia"/>
-          <w:sz w:val="20"/>
-          <w:szCs w:val="20"/>
+          <w:b/>
+          <w:bCs/>
+          <w:sz w:val="20"/>
+          <w:szCs w:val="20"/>
+          <w:u w:val="single"/>
         </w:rPr>
       </w:pPr>
       <w:r>
         <w:rPr>
           <w:rFonts w:asciiTheme="minorEastAsia" w:hAnsiTheme="minorEastAsia" w:hint="eastAsia"/>
-          <w:sz w:val="20"/>
-          <w:szCs w:val="20"/>
+          <w:b/>
+          <w:bCs/>
+          <w:color w:val="C00000"/>
+          <w:sz w:val="20"/>
+          <w:szCs w:val="20"/>
+          <w:u w:val="single"/>
         </w:rPr>
         <w:t>在设置工程时,</w:t>
       </w:r>
       <w:r>
         <w:rPr>
           <w:rFonts w:asciiTheme="minorEastAsia" w:hAnsiTheme="minorEastAsia"/>
-          <w:sz w:val="20"/>
-          <w:szCs w:val="20"/>
+          <w:b/>
+          <w:bCs/>
+          <w:color w:val="C00000"/>
+          <w:sz w:val="20"/>
+          <w:szCs w:val="20"/>
+          <w:u w:val="single"/>
         </w:rPr>
         <w:t xml:space="preserve"> UART</w:t>
       </w:r>
       <w:r>
         <w:rPr>
           <w:rFonts w:asciiTheme="minorEastAsia" w:hAnsiTheme="minorEastAsia" w:hint="eastAsia"/>
-          <w:sz w:val="20"/>
-          <w:szCs w:val="20"/>
+          <w:b/>
+          <w:bCs/>
+          <w:color w:val="C00000"/>
+          <w:sz w:val="20"/>
+          <w:szCs w:val="20"/>
+          <w:u w:val="single"/>
         </w:rPr>
         <w:t>的T</w:t>
       </w:r>
       <w:r>
         <w:rPr>
           <w:rFonts w:asciiTheme="minorEastAsia" w:hAnsiTheme="minorEastAsia"/>
-          <w:sz w:val="20"/>
-          <w:szCs w:val="20"/>
+          <w:b/>
+          <w:bCs/>
+          <w:color w:val="C00000"/>
+          <w:sz w:val="20"/>
+          <w:szCs w:val="20"/>
+          <w:u w:val="single"/>
         </w:rPr>
         <w:t>X/RX</w:t>
       </w:r>
       <w:r>
         <w:rPr>
           <w:rFonts w:asciiTheme="minorEastAsia" w:hAnsiTheme="minorEastAsia" w:hint="eastAsia"/>
-          <w:sz w:val="20"/>
-          <w:szCs w:val="20"/>
+          <w:b/>
+          <w:bCs/>
+          <w:color w:val="C00000"/>
+          <w:sz w:val="20"/>
+          <w:szCs w:val="20"/>
+          <w:u w:val="single"/>
         </w:rPr>
         <w:t>这两个管脚要设成</w:t>
       </w:r>
@@ -61,16 +84,24 @@
       <w:r>
         <w:rPr>
           <w:rFonts w:asciiTheme="minorEastAsia" w:hAnsiTheme="minorEastAsia" w:hint="eastAsia"/>
-          <w:sz w:val="20"/>
-          <w:szCs w:val="20"/>
+          <w:b/>
+          <w:bCs/>
+          <w:color w:val="C00000"/>
+          <w:sz w:val="20"/>
+          <w:szCs w:val="20"/>
+          <w:u w:val="single"/>
         </w:rPr>
         <w:t>P</w:t>
       </w:r>
       <w:r>
         <w:rPr>
           <w:rFonts w:asciiTheme="minorEastAsia" w:hAnsiTheme="minorEastAsia"/>
-          <w:sz w:val="20"/>
-          <w:szCs w:val="20"/>
+          <w:b/>
+          <w:bCs/>
+          <w:color w:val="C00000"/>
+          <w:sz w:val="20"/>
+          <w:szCs w:val="20"/>
+          <w:u w:val="single"/>
         </w:rPr>
         <w:t>ullUp</w:t>
       </w:r>
@@ -78,8 +109,12 @@
       <w:r>
         <w:rPr>
           <w:rFonts w:asciiTheme="minorEastAsia" w:hAnsiTheme="minorEastAsia" w:hint="eastAsia"/>
-          <w:sz w:val="20"/>
-          <w:szCs w:val="20"/>
+          <w:b/>
+          <w:bCs/>
+          <w:color w:val="C00000"/>
+          <w:sz w:val="20"/>
+          <w:szCs w:val="20"/>
+          <w:u w:val="single"/>
         </w:rPr>
         <w:t>;</w:t>
       </w:r>
@@ -899,7 +934,24 @@
         <w:rPr>
           <w:rFonts w:hint="eastAsia"/>
         </w:rPr>
-        <w:t>在main.c的全局部分定义了</w:t>
+        <w:t>在</w:t>
+      </w:r>
+      <w:r>
+        <w:rPr>
+          <w:rFonts w:hint="eastAsia"/>
+          <w:b/>
+          <w:bCs/>
+          <w:u w:val="dash"/>
+        </w:rPr>
+        <w:t>main.c的全局部分定义</w:t>
+      </w:r>
+      <w:r>
+        <w:rPr>
+          <w:rFonts w:hint="eastAsia"/>
+          <w:b/>
+          <w:bCs/>
+        </w:rPr>
+        <w:t>了</w:t>
       </w:r>
       <w:r>
         <w:rPr>
@@ -933,6 +985,8 @@
       </w:r>
       <w:r>
         <w:rPr>
+          <w:b/>
+          <w:bCs/>
           <w:color w:val="008000"/>
         </w:rPr>
         <w:t>UART_HandleTypeDef</w:t>
@@ -1101,7 +1155,6 @@
         </w:rPr>
         <w:t xml:space="preserve">  </w:t>
       </w:r>
-      <w:proofErr w:type="spellStart"/>
       <w:r>
         <w:rPr>
           <w:rFonts w:asciiTheme="minorEastAsia" w:hAnsiTheme="minorEastAsia" w:cs="Consolas"/>
@@ -1114,7 +1167,6 @@
         </w:rPr>
         <w:t>USART_TypeDef</w:t>
       </w:r>
-      <w:proofErr w:type="spellEnd"/>
       <w:r>
         <w:rPr>
           <w:rFonts w:asciiTheme="minorEastAsia" w:hAnsiTheme="minorEastAsia" w:cs="Consolas"/>
@@ -1259,7 +1311,6 @@
         </w:rPr>
         <w:t xml:space="preserve">  </w:t>
       </w:r>
-      <w:proofErr w:type="spellStart"/>
       <w:r>
         <w:rPr>
           <w:rFonts w:asciiTheme="minorEastAsia" w:hAnsiTheme="minorEastAsia" w:cs="Consolas"/>
@@ -1272,7 +1323,6 @@
         </w:rPr>
         <w:t>UART_InitTypeDef</w:t>
       </w:r>
-      <w:proofErr w:type="spellEnd"/>
       <w:r>
         <w:rPr>
           <w:rFonts w:asciiTheme="minorEastAsia" w:hAnsiTheme="minorEastAsia" w:cs="Consolas"/>
@@ -1428,7 +1478,6 @@
         </w:rPr>
         <w:t>*</w:t>
       </w:r>
-      <w:proofErr w:type="spellStart"/>
       <w:r>
         <w:rPr>
           <w:rFonts w:asciiTheme="minorEastAsia" w:hAnsiTheme="minorEastAsia" w:cs="Consolas"/>
@@ -1439,7 +1488,6 @@
         </w:rPr>
         <w:t>pTxBuffPtr</w:t>
       </w:r>
-      <w:proofErr w:type="spellEnd"/>
       <w:r>
         <w:rPr>
           <w:rFonts w:asciiTheme="minorEastAsia" w:hAnsiTheme="minorEastAsia" w:cs="Consolas"/>
@@ -1575,7 +1623,6 @@
         </w:rPr>
         <w:tab/>
       </w:r>
-      <w:proofErr w:type="spellStart"/>
       <w:r>
         <w:rPr>
           <w:rFonts w:asciiTheme="minorEastAsia" w:hAnsiTheme="minorEastAsia" w:cs="Consolas"/>
@@ -1586,7 +1633,6 @@
         </w:rPr>
         <w:t>TxXferSize</w:t>
       </w:r>
-      <w:proofErr w:type="spellEnd"/>
       <w:r>
         <w:rPr>
           <w:rFonts w:asciiTheme="minorEastAsia" w:hAnsiTheme="minorEastAsia" w:cs="Consolas"/>
@@ -4832,7 +4878,6 @@
           <w:szCs w:val="18"/>
         </w:rPr>
       </w:pPr>
-      <w:proofErr w:type="spellStart"/>
       <w:r>
         <w:rPr>
           <w:rFonts w:asciiTheme="minorEastAsia" w:hAnsiTheme="minorEastAsia" w:cs="Consolas"/>
@@ -4845,7 +4890,6 @@
         </w:rPr>
         <w:t>USART_TypeDef</w:t>
       </w:r>
-      <w:proofErr w:type="spellEnd"/>
       <w:r>
         <w:rPr>
           <w:rFonts w:asciiTheme="minorEastAsia" w:hAnsiTheme="minorEastAsia" w:cs="Consolas"/>
@@ -5578,7 +5622,6 @@
         </w:rPr>
         <w:t xml:space="preserve">} </w:t>
       </w:r>
-      <w:proofErr w:type="spellStart"/>
       <w:r>
         <w:rPr>
           <w:rFonts w:asciiTheme="minorEastAsia" w:hAnsiTheme="minorEastAsia" w:cs="Consolas"/>
@@ -5591,7 +5634,6 @@
         </w:rPr>
         <w:t>USART_TypeDef</w:t>
       </w:r>
-      <w:proofErr w:type="spellEnd"/>
       <w:r>
         <w:rPr>
           <w:rFonts w:asciiTheme="minorEastAsia" w:hAnsiTheme="minorEastAsia" w:cs="Consolas"/>
@@ -5618,7 +5660,6 @@
           <w:szCs w:val="20"/>
         </w:rPr>
       </w:pPr>
-      <w:proofErr w:type="spellStart"/>
       <w:r>
         <w:rPr>
           <w:rFonts w:asciiTheme="minorEastAsia" w:hAnsiTheme="minorEastAsia" w:cs="Consolas"/>
@@ -5631,7 +5672,6 @@
         </w:rPr>
         <w:t>UART_InitTypeDef</w:t>
       </w:r>
-      <w:proofErr w:type="spellEnd"/>
       <w:r>
         <w:rPr>
           <w:rFonts w:asciiTheme="minorEastAsia" w:hAnsiTheme="minorEastAsia" w:cs="Consolas"/>
@@ -8649,7 +8689,29 @@
           <w:sz w:val="18"/>
           <w:szCs w:val="18"/>
         </w:rPr>
-        <w:t>} HAL_StatusTypeDef;</w:t>
+        <w:t xml:space="preserve">} </w:t>
+      </w:r>
+      <w:r>
+        <w:rPr>
+          <w:rFonts w:asciiTheme="minorEastAsia" w:hAnsiTheme="minorEastAsia" w:cs="Consolas"/>
+          <w:b/>
+          <w:bCs/>
+          <w:color w:val="000000"/>
+          <w:kern w:val="0"/>
+          <w:sz w:val="18"/>
+          <w:szCs w:val="18"/>
+        </w:rPr>
+        <w:t>HAL_StatusTypeDef</w:t>
+      </w:r>
+      <w:r>
+        <w:rPr>
+          <w:rFonts w:asciiTheme="minorEastAsia" w:hAnsiTheme="minorEastAsia" w:cs="Consolas"/>
+          <w:color w:val="000000"/>
+          <w:kern w:val="0"/>
+          <w:sz w:val="18"/>
+          <w:szCs w:val="18"/>
+        </w:rPr>
+        <w:t>;</w:t>
       </w:r>
     </w:p>
     <w:p>
@@ -10448,12 +10510,26 @@
           <w:sz w:val="20"/>
           <w:szCs w:val="20"/>
         </w:rPr>
-        <w:t>，所以前面的在</w:t>
+        <w:t>，</w:t>
+      </w:r>
+      <w:r>
+        <w:rPr>
+          <w:rFonts w:asciiTheme="minorEastAsia" w:hAnsiTheme="minorEastAsia" w:cs="Consolas" w:hint="eastAsia"/>
+          <w:b/>
+          <w:bCs/>
+          <w:color w:val="000000"/>
+          <w:kern w:val="0"/>
+          <w:sz w:val="20"/>
+          <w:szCs w:val="20"/>
+        </w:rPr>
+        <w:t>所以前面的在</w:t>
       </w:r>
       <w:proofErr w:type="spellStart"/>
       <w:r>
         <w:rPr>
           <w:rFonts w:asciiTheme="minorEastAsia" w:hAnsiTheme="minorEastAsia" w:cs="Consolas" w:hint="eastAsia"/>
+          <w:b/>
+          <w:bCs/>
           <w:color w:val="000000"/>
           <w:kern w:val="0"/>
           <w:sz w:val="20"/>
@@ -10465,6 +10541,8 @@
       <w:r>
         <w:rPr>
           <w:rFonts w:asciiTheme="minorEastAsia" w:hAnsiTheme="minorEastAsia" w:cs="Consolas" w:hint="eastAsia"/>
+          <w:b/>
+          <w:bCs/>
           <w:color w:val="000000"/>
           <w:kern w:val="0"/>
           <w:sz w:val="20"/>
@@ -10476,6 +10554,8 @@
       <w:r>
         <w:rPr>
           <w:rFonts w:asciiTheme="minorEastAsia" w:hAnsiTheme="minorEastAsia" w:cs="Consolas" w:hint="eastAsia"/>
+          <w:b/>
+          <w:bCs/>
           <w:color w:val="000000"/>
           <w:kern w:val="0"/>
           <w:sz w:val="20"/>
@@ -10486,6 +10566,8 @@
       <w:r>
         <w:rPr>
           <w:rFonts w:asciiTheme="minorEastAsia" w:hAnsiTheme="minorEastAsia" w:cs="Consolas"/>
+          <w:b/>
+          <w:bCs/>
           <w:color w:val="000000"/>
           <w:kern w:val="0"/>
           <w:sz w:val="20"/>
@@ -10497,6 +10579,8 @@
       <w:r>
         <w:rPr>
           <w:rFonts w:asciiTheme="minorEastAsia" w:hAnsiTheme="minorEastAsia" w:cs="Consolas" w:hint="eastAsia"/>
+          <w:b/>
+          <w:bCs/>
           <w:color w:val="000000"/>
           <w:kern w:val="0"/>
           <w:sz w:val="20"/>
@@ -10507,6 +10591,8 @@
       <w:r>
         <w:rPr>
           <w:rFonts w:asciiTheme="minorEastAsia" w:hAnsiTheme="minorEastAsia" w:cs="Consolas"/>
+          <w:b/>
+          <w:bCs/>
           <w:color w:val="000000"/>
           <w:kern w:val="0"/>
           <w:sz w:val="20"/>
@@ -10517,6 +10603,8 @@
       <w:r>
         <w:rPr>
           <w:rFonts w:asciiTheme="minorEastAsia" w:hAnsiTheme="minorEastAsia" w:cs="Consolas" w:hint="eastAsia"/>
+          <w:b/>
+          <w:bCs/>
           <w:color w:val="000000"/>
           <w:kern w:val="0"/>
           <w:sz w:val="20"/>
@@ -10528,6 +10616,8 @@
       <w:r>
         <w:rPr>
           <w:rFonts w:asciiTheme="minorEastAsia" w:hAnsiTheme="minorEastAsia" w:cs="Consolas"/>
+          <w:b/>
+          <w:bCs/>
           <w:color w:val="000000"/>
           <w:kern w:val="0"/>
           <w:sz w:val="20"/>
@@ -10539,6 +10629,8 @@
       <w:r>
         <w:rPr>
           <w:rFonts w:asciiTheme="minorEastAsia" w:hAnsiTheme="minorEastAsia" w:cs="Consolas"/>
+          <w:b/>
+          <w:bCs/>
           <w:color w:val="000000"/>
           <w:kern w:val="0"/>
           <w:sz w:val="20"/>
@@ -10550,6 +10642,8 @@
       <w:r>
         <w:rPr>
           <w:rFonts w:asciiTheme="minorEastAsia" w:hAnsiTheme="minorEastAsia" w:cs="Consolas"/>
+          <w:b/>
+          <w:bCs/>
           <w:color w:val="000000"/>
           <w:kern w:val="0"/>
           <w:sz w:val="20"/>
@@ -10561,12 +10655,24 @@
       <w:r>
         <w:rPr>
           <w:rFonts w:asciiTheme="minorEastAsia" w:hAnsiTheme="minorEastAsia" w:cs="Consolas"/>
-          <w:color w:val="000000"/>
-          <w:kern w:val="0"/>
-          <w:sz w:val="20"/>
-          <w:szCs w:val="20"/>
-        </w:rPr>
-        <w:t>);</w:t>
+          <w:b/>
+          <w:bCs/>
+          <w:color w:val="000000"/>
+          <w:kern w:val="0"/>
+          <w:sz w:val="20"/>
+          <w:szCs w:val="20"/>
+        </w:rPr>
+        <w:t>)</w:t>
+      </w:r>
+      <w:r>
+        <w:rPr>
+          <w:rFonts w:asciiTheme="minorEastAsia" w:hAnsiTheme="minorEastAsia" w:cs="Consolas"/>
+          <w:color w:val="000000"/>
+          <w:kern w:val="0"/>
+          <w:sz w:val="20"/>
+          <w:szCs w:val="20"/>
+        </w:rPr>
+        <w:t>;</w:t>
       </w:r>
     </w:p>
     <w:p>
@@ -11678,10 +11784,11 @@
           <w:rFonts w:asciiTheme="minorEastAsia" w:hAnsiTheme="minorEastAsia" w:cs="Consolas" w:hint="eastAsia"/>
           <w:b/>
           <w:bCs/>
-          <w:color w:val="0070C0"/>
-          <w:kern w:val="0"/>
-          <w:sz w:val="20"/>
-          <w:szCs w:val="20"/>
+          <w:color w:val="FF0000"/>
+          <w:kern w:val="0"/>
+          <w:sz w:val="20"/>
+          <w:szCs w:val="20"/>
+          <w:u w:val="thick"/>
         </w:rPr>
         <w:t>这里,</w:t>
       </w:r>
@@ -11690,10 +11797,11 @@
           <w:rFonts w:asciiTheme="minorEastAsia" w:hAnsiTheme="minorEastAsia" w:cs="Consolas"/>
           <w:b/>
           <w:bCs/>
-          <w:color w:val="0070C0"/>
-          <w:kern w:val="0"/>
-          <w:sz w:val="20"/>
-          <w:szCs w:val="20"/>
+          <w:color w:val="FF0000"/>
+          <w:kern w:val="0"/>
+          <w:sz w:val="20"/>
+          <w:szCs w:val="20"/>
+          <w:u w:val="thick"/>
         </w:rPr>
         <w:t xml:space="preserve"> </w:t>
       </w:r>
@@ -11702,10 +11810,11 @@
           <w:rFonts w:asciiTheme="minorEastAsia" w:hAnsiTheme="minorEastAsia" w:cs="Consolas" w:hint="eastAsia"/>
           <w:b/>
           <w:bCs/>
-          <w:color w:val="0070C0"/>
-          <w:kern w:val="0"/>
-          <w:sz w:val="20"/>
-          <w:szCs w:val="20"/>
+          <w:color w:val="FF0000"/>
+          <w:kern w:val="0"/>
+          <w:sz w:val="20"/>
+          <w:szCs w:val="20"/>
+          <w:u w:val="thick"/>
         </w:rPr>
         <w:t>往D</w:t>
       </w:r>
@@ -11714,10 +11823,11 @@
           <w:rFonts w:asciiTheme="minorEastAsia" w:hAnsiTheme="minorEastAsia" w:cs="Consolas"/>
           <w:b/>
           <w:bCs/>
-          <w:color w:val="0070C0"/>
-          <w:kern w:val="0"/>
-          <w:sz w:val="20"/>
-          <w:szCs w:val="20"/>
+          <w:color w:val="FF0000"/>
+          <w:kern w:val="0"/>
+          <w:sz w:val="20"/>
+          <w:szCs w:val="20"/>
+          <w:u w:val="thick"/>
         </w:rPr>
         <w:t>R</w:t>
       </w:r>
@@ -11726,10 +11836,11 @@
           <w:rFonts w:asciiTheme="minorEastAsia" w:hAnsiTheme="minorEastAsia" w:cs="Consolas" w:hint="eastAsia"/>
           <w:b/>
           <w:bCs/>
-          <w:color w:val="0070C0"/>
-          <w:kern w:val="0"/>
-          <w:sz w:val="20"/>
-          <w:szCs w:val="20"/>
+          <w:color w:val="FF0000"/>
+          <w:kern w:val="0"/>
+          <w:sz w:val="20"/>
+          <w:szCs w:val="20"/>
+          <w:u w:val="thick"/>
         </w:rPr>
         <w:t>里写入数据就能引起发送</w:t>
       </w:r>
@@ -11738,10 +11849,11 @@
           <w:rFonts w:asciiTheme="minorEastAsia" w:hAnsiTheme="minorEastAsia" w:cs="Consolas" w:hint="eastAsia"/>
           <w:b/>
           <w:bCs/>
-          <w:color w:val="0070C0"/>
-          <w:kern w:val="0"/>
-          <w:sz w:val="20"/>
-          <w:szCs w:val="20"/>
+          <w:color w:val="FF0000"/>
+          <w:kern w:val="0"/>
+          <w:sz w:val="20"/>
+          <w:szCs w:val="20"/>
+          <w:u w:val="thick"/>
         </w:rPr>
         <w:t>了,</w:t>
       </w:r>
@@ -11750,10 +11862,11 @@
           <w:rFonts w:asciiTheme="minorEastAsia" w:hAnsiTheme="minorEastAsia" w:cs="Consolas"/>
           <w:b/>
           <w:bCs/>
-          <w:color w:val="0070C0"/>
-          <w:kern w:val="0"/>
-          <w:sz w:val="20"/>
-          <w:szCs w:val="20"/>
+          <w:color w:val="FF0000"/>
+          <w:kern w:val="0"/>
+          <w:sz w:val="20"/>
+          <w:szCs w:val="20"/>
+          <w:u w:val="thick"/>
         </w:rPr>
         <w:t xml:space="preserve"> </w:t>
       </w:r>
@@ -11762,10 +11875,11 @@
           <w:rFonts w:asciiTheme="minorEastAsia" w:hAnsiTheme="minorEastAsia" w:cs="Consolas" w:hint="eastAsia"/>
           <w:b/>
           <w:bCs/>
-          <w:color w:val="0070C0"/>
-          <w:kern w:val="0"/>
-          <w:sz w:val="20"/>
-          <w:szCs w:val="20"/>
+          <w:color w:val="FF0000"/>
+          <w:kern w:val="0"/>
+          <w:sz w:val="20"/>
+          <w:szCs w:val="20"/>
+          <w:u w:val="thick"/>
         </w:rPr>
         <w:t>因为</w:t>
       </w:r>
@@ -11788,7 +11902,6 @@
         <w:rPr>
           <w:b/>
           <w:bCs/>
-          <w:u w:val="dash"/>
         </w:rPr>
         <w:t>no transmission is taking place, a write instruction to the USART_DR register</w:t>
       </w:r>
@@ -11809,6 +11922,7 @@
           <w:b/>
           <w:bCs/>
           <w:color w:val="FF0000"/>
+          <w:u w:val="thick"/>
         </w:rPr>
         <w:t>TXE bit is</w:t>
       </w:r>
@@ -11818,6 +11932,7 @@
           <w:b/>
           <w:bCs/>
           <w:color w:val="FF0000"/>
+          <w:u w:val="thick"/>
         </w:rPr>
         <w:t xml:space="preserve"> </w:t>
       </w:r>
@@ -11826,6 +11941,7 @@
           <w:b/>
           <w:bCs/>
           <w:color w:val="FF0000"/>
+          <w:u w:val="thick"/>
         </w:rPr>
         <w:t>immediately set</w:t>
       </w:r>
@@ -14124,6 +14240,8 @@
         <w:jc w:val="left"/>
         <w:rPr>
           <w:rFonts w:asciiTheme="minorEastAsia" w:hAnsiTheme="minorEastAsia" w:cs="Consolas"/>
+          <w:b/>
+          <w:bCs/>
           <w:kern w:val="0"/>
           <w:sz w:val="20"/>
           <w:szCs w:val="20"/>
@@ -14229,6 +14347,8 @@
       <w:r>
         <w:rPr>
           <w:rFonts w:asciiTheme="minorEastAsia" w:hAnsiTheme="minorEastAsia" w:hint="eastAsia"/>
+          <w:b/>
+          <w:bCs/>
           <w:sz w:val="20"/>
           <w:szCs w:val="20"/>
         </w:rPr>
@@ -14249,34 +14369,14 @@
       <w:r>
         <w:rPr>
           <w:rFonts w:asciiTheme="minorEastAsia" w:hAnsiTheme="minorEastAsia" w:cs="Consolas"/>
-          <w:color w:val="000000"/>
-          <w:kern w:val="0"/>
-          <w:sz w:val="20"/>
-          <w:szCs w:val="20"/>
-        </w:rPr>
-        <w:t xml:space="preserve"> </w:t>
-      </w:r>
-      <w:r>
-        <w:rPr>
-          <w:rFonts w:asciiTheme="minorEastAsia" w:hAnsiTheme="minorEastAsia" w:cs="Consolas"/>
-          <w:b/>
-          <w:bCs/>
-          <w:color w:val="000000"/>
-          <w:kern w:val="0"/>
-          <w:sz w:val="20"/>
-          <w:szCs w:val="20"/>
-        </w:rPr>
-        <w:t>USART1_IRQHandler</w:t>
-      </w:r>
-      <w:r>
-        <w:rPr>
-          <w:rFonts w:asciiTheme="minorEastAsia" w:hAnsiTheme="minorEastAsia" w:cs="Consolas"/>
-          <w:color w:val="000000"/>
-          <w:kern w:val="0"/>
-          <w:sz w:val="20"/>
-          <w:szCs w:val="20"/>
-        </w:rPr>
-        <w:t>(</w:t>
+          <w:b/>
+          <w:bCs/>
+          <w:color w:val="000000"/>
+          <w:kern w:val="0"/>
+          <w:sz w:val="20"/>
+          <w:szCs w:val="20"/>
+        </w:rPr>
+        <w:t xml:space="preserve"> USART1_IRQHandler(</w:t>
       </w:r>
       <w:r>
         <w:rPr>
@@ -14293,6 +14393,8 @@
       <w:r>
         <w:rPr>
           <w:rFonts w:asciiTheme="minorEastAsia" w:hAnsiTheme="minorEastAsia" w:cs="Consolas"/>
+          <w:b/>
+          <w:bCs/>
           <w:color w:val="000000"/>
           <w:kern w:val="0"/>
           <w:sz w:val="20"/>
@@ -14303,6 +14405,8 @@
       <w:r>
         <w:rPr>
           <w:rFonts w:asciiTheme="minorEastAsia" w:hAnsiTheme="minorEastAsia" w:cs="Consolas" w:hint="eastAsia"/>
+          <w:b/>
+          <w:bCs/>
           <w:color w:val="000000"/>
           <w:kern w:val="0"/>
           <w:sz w:val="20"/>
@@ -14412,6 +14516,8 @@
         <w:jc w:val="left"/>
         <w:rPr>
           <w:rFonts w:asciiTheme="minorEastAsia" w:hAnsiTheme="minorEastAsia" w:cs="Consolas"/>
+          <w:b/>
+          <w:bCs/>
           <w:kern w:val="0"/>
           <w:sz w:val="20"/>
           <w:szCs w:val="20"/>
@@ -18400,6 +18506,1241 @@
         <w:t>.</w:t>
       </w:r>
     </w:p>
+    <w:p>
+      <w:pPr>
+        <w:pStyle w:val="Heading2"/>
+        <w:numPr>
+          <w:ilvl w:val="0"/>
+          <w:numId w:val="4"/>
+        </w:numPr>
+        <w:spacing w:before="120" w:after="120" w:line="415" w:lineRule="auto"/>
+        <w:ind w:left="357" w:hanging="357"/>
+        <w:rPr>
+          <w:rFonts w:asciiTheme="minorEastAsia" w:eastAsiaTheme="minorEastAsia" w:hAnsiTheme="minorEastAsia"/>
+          <w:sz w:val="28"/>
+          <w:szCs w:val="28"/>
+        </w:rPr>
+      </w:pPr>
+      <w:r>
+        <w:rPr>
+          <w:rFonts w:asciiTheme="minorEastAsia" w:eastAsiaTheme="minorEastAsia" w:hAnsiTheme="minorEastAsia" w:hint="eastAsia"/>
+          <w:sz w:val="28"/>
+          <w:szCs w:val="28"/>
+        </w:rPr>
+        <w:t>H</w:t>
+      </w:r>
+      <w:r>
+        <w:rPr>
+          <w:rFonts w:asciiTheme="minorEastAsia" w:eastAsiaTheme="minorEastAsia" w:hAnsiTheme="minorEastAsia"/>
+          <w:sz w:val="28"/>
+          <w:szCs w:val="28"/>
+        </w:rPr>
+        <w:t>UART</w:t>
+      </w:r>
+      <w:r>
+        <w:rPr>
+          <w:rFonts w:asciiTheme="minorEastAsia" w:eastAsiaTheme="minorEastAsia" w:hAnsiTheme="minorEastAsia" w:hint="eastAsia"/>
+          <w:sz w:val="28"/>
+          <w:szCs w:val="28"/>
+        </w:rPr>
+        <w:t>状态变量的追踪</w:t>
+      </w:r>
+    </w:p>
+    <w:p>
+      <w:r>
+        <w:rPr>
+          <w:rFonts w:hint="eastAsia"/>
+        </w:rPr>
+        <w:t>按照顺序来:</w:t>
+      </w:r>
+    </w:p>
+    <w:p>
+      <w:pPr>
+        <w:pStyle w:val="Heading3"/>
+        <w:numPr>
+          <w:ilvl w:val="1"/>
+          <w:numId w:val="4"/>
+        </w:numPr>
+        <w:spacing w:beforeLines="50" w:before="156" w:after="120" w:line="240" w:lineRule="auto"/>
+        <w:ind w:left="357" w:hanging="357"/>
+        <w:rPr>
+          <w:rFonts w:asciiTheme="minorEastAsia" w:hAnsiTheme="minorEastAsia"/>
+          <w:sz w:val="24"/>
+          <w:szCs w:val="24"/>
+        </w:rPr>
+      </w:pPr>
+      <w:r>
+        <w:rPr>
+          <w:rFonts w:asciiTheme="minorEastAsia" w:hAnsiTheme="minorEastAsia"/>
+          <w:sz w:val="24"/>
+          <w:szCs w:val="24"/>
+        </w:rPr>
+        <w:t>MX_USART1_UART_Init(void)</w:t>
+      </w:r>
+      <w:r>
+        <w:rPr>
+          <w:rFonts w:asciiTheme="minorEastAsia" w:hAnsiTheme="minorEastAsia" w:hint="eastAsia"/>
+          <w:sz w:val="24"/>
+          <w:szCs w:val="24"/>
+        </w:rPr>
+        <w:t>里最后:</w:t>
+      </w:r>
+    </w:p>
+    <w:p>
+      <w:pPr>
+        <w:autoSpaceDE w:val="0"/>
+        <w:autoSpaceDN w:val="0"/>
+        <w:adjustRightInd w:val="0"/>
+        <w:jc w:val="left"/>
+        <w:rPr>
+          <w:rFonts w:asciiTheme="minorEastAsia" w:hAnsiTheme="minorEastAsia" w:cs="Consolas"/>
+          <w:kern w:val="0"/>
+          <w:sz w:val="20"/>
+          <w:szCs w:val="20"/>
+        </w:rPr>
+      </w:pPr>
+      <w:r>
+        <w:rPr>
+          <w:rFonts w:asciiTheme="minorEastAsia" w:hAnsiTheme="minorEastAsia" w:cs="Consolas"/>
+          <w:color w:val="004000"/>
+          <w:kern w:val="0"/>
+          <w:sz w:val="20"/>
+          <w:szCs w:val="20"/>
+        </w:rPr>
+        <w:t>/* Initialize the UART state */</w:t>
+      </w:r>
+    </w:p>
+    <w:p>
+      <w:pPr>
+        <w:autoSpaceDE w:val="0"/>
+        <w:autoSpaceDN w:val="0"/>
+        <w:adjustRightInd w:val="0"/>
+        <w:jc w:val="left"/>
+        <w:rPr>
+          <w:rFonts w:asciiTheme="minorEastAsia" w:hAnsiTheme="minorEastAsia" w:cs="Consolas"/>
+          <w:kern w:val="0"/>
+          <w:sz w:val="20"/>
+          <w:szCs w:val="20"/>
+        </w:rPr>
+      </w:pPr>
+      <w:proofErr w:type="spellStart"/>
+      <w:r>
+        <w:rPr>
+          <w:rFonts w:asciiTheme="minorEastAsia" w:hAnsiTheme="minorEastAsia" w:cs="Consolas"/>
+          <w:color w:val="000000"/>
+          <w:kern w:val="0"/>
+          <w:sz w:val="20"/>
+          <w:szCs w:val="20"/>
+          <w:u w:val="single"/>
+        </w:rPr>
+        <w:t>huart</w:t>
+      </w:r>
+      <w:proofErr w:type="spellEnd"/>
+      <w:r>
+        <w:rPr>
+          <w:rFonts w:asciiTheme="minorEastAsia" w:hAnsiTheme="minorEastAsia" w:cs="Consolas"/>
+          <w:color w:val="000000"/>
+          <w:kern w:val="0"/>
+          <w:sz w:val="20"/>
+          <w:szCs w:val="20"/>
+        </w:rPr>
+        <w:t>-&gt;</w:t>
+      </w:r>
+      <w:proofErr w:type="spellStart"/>
+      <w:r>
+        <w:rPr>
+          <w:rFonts w:asciiTheme="minorEastAsia" w:hAnsiTheme="minorEastAsia" w:cs="Consolas"/>
+          <w:color w:val="0000C0"/>
+          <w:kern w:val="0"/>
+          <w:sz w:val="20"/>
+          <w:szCs w:val="20"/>
+        </w:rPr>
+        <w:t>ErrorCode</w:t>
+      </w:r>
+      <w:proofErr w:type="spellEnd"/>
+      <w:r>
+        <w:rPr>
+          <w:rFonts w:asciiTheme="minorEastAsia" w:hAnsiTheme="minorEastAsia" w:cs="Consolas"/>
+          <w:color w:val="000000"/>
+          <w:kern w:val="0"/>
+          <w:sz w:val="20"/>
+          <w:szCs w:val="20"/>
+        </w:rPr>
+        <w:t xml:space="preserve"> = HAL_UART_ERROR_NONE;</w:t>
+      </w:r>
+    </w:p>
+    <w:p>
+      <w:pPr>
+        <w:autoSpaceDE w:val="0"/>
+        <w:autoSpaceDN w:val="0"/>
+        <w:adjustRightInd w:val="0"/>
+        <w:jc w:val="left"/>
+        <w:rPr>
+          <w:rFonts w:asciiTheme="minorEastAsia" w:hAnsiTheme="minorEastAsia" w:cs="Consolas"/>
+          <w:kern w:val="0"/>
+          <w:sz w:val="20"/>
+          <w:szCs w:val="20"/>
+        </w:rPr>
+      </w:pPr>
+      <w:proofErr w:type="spellStart"/>
+      <w:r>
+        <w:rPr>
+          <w:rFonts w:asciiTheme="minorEastAsia" w:hAnsiTheme="minorEastAsia" w:cs="Consolas"/>
+          <w:color w:val="000000"/>
+          <w:kern w:val="0"/>
+          <w:sz w:val="20"/>
+          <w:szCs w:val="20"/>
+        </w:rPr>
+        <w:t>huart</w:t>
+      </w:r>
+      <w:proofErr w:type="spellEnd"/>
+      <w:r>
+        <w:rPr>
+          <w:rFonts w:asciiTheme="minorEastAsia" w:hAnsiTheme="minorEastAsia" w:cs="Consolas"/>
+          <w:color w:val="000000"/>
+          <w:kern w:val="0"/>
+          <w:sz w:val="20"/>
+          <w:szCs w:val="20"/>
+        </w:rPr>
+        <w:t>-&gt;</w:t>
+      </w:r>
+      <w:proofErr w:type="spellStart"/>
+      <w:r>
+        <w:rPr>
+          <w:rFonts w:asciiTheme="minorEastAsia" w:hAnsiTheme="minorEastAsia" w:cs="Consolas"/>
+          <w:color w:val="0000C0"/>
+          <w:kern w:val="0"/>
+          <w:sz w:val="20"/>
+          <w:szCs w:val="20"/>
+        </w:rPr>
+        <w:t>gState</w:t>
+      </w:r>
+      <w:proofErr w:type="spellEnd"/>
+      <w:r>
+        <w:rPr>
+          <w:rFonts w:asciiTheme="minorEastAsia" w:hAnsiTheme="minorEastAsia" w:cs="Consolas"/>
+          <w:color w:val="000000"/>
+          <w:kern w:val="0"/>
+          <w:sz w:val="20"/>
+          <w:szCs w:val="20"/>
+        </w:rPr>
+        <w:t xml:space="preserve"> = </w:t>
+      </w:r>
+      <w:r>
+        <w:rPr>
+          <w:rFonts w:asciiTheme="minorEastAsia" w:hAnsiTheme="minorEastAsia" w:cs="Consolas"/>
+          <w:i/>
+          <w:iCs/>
+          <w:color w:val="0000C0"/>
+          <w:kern w:val="0"/>
+          <w:sz w:val="20"/>
+          <w:szCs w:val="20"/>
+        </w:rPr>
+        <w:t>HAL_UART_STATE_READY</w:t>
+      </w:r>
+      <w:r>
+        <w:rPr>
+          <w:rFonts w:asciiTheme="minorEastAsia" w:hAnsiTheme="minorEastAsia" w:cs="Consolas"/>
+          <w:color w:val="000000"/>
+          <w:kern w:val="0"/>
+          <w:sz w:val="20"/>
+          <w:szCs w:val="20"/>
+        </w:rPr>
+        <w:t>;</w:t>
+      </w:r>
+    </w:p>
+    <w:p>
+      <w:pPr>
+        <w:rPr>
+          <w:rFonts w:asciiTheme="minorEastAsia" w:hAnsiTheme="minorEastAsia" w:cs="Consolas"/>
+          <w:color w:val="000000"/>
+          <w:kern w:val="0"/>
+          <w:sz w:val="20"/>
+          <w:szCs w:val="20"/>
+        </w:rPr>
+      </w:pPr>
+      <w:proofErr w:type="spellStart"/>
+      <w:r>
+        <w:rPr>
+          <w:rFonts w:asciiTheme="minorEastAsia" w:hAnsiTheme="minorEastAsia" w:cs="Consolas"/>
+          <w:color w:val="000000"/>
+          <w:kern w:val="0"/>
+          <w:sz w:val="20"/>
+          <w:szCs w:val="20"/>
+        </w:rPr>
+        <w:t>huart</w:t>
+      </w:r>
+      <w:proofErr w:type="spellEnd"/>
+      <w:r>
+        <w:rPr>
+          <w:rFonts w:asciiTheme="minorEastAsia" w:hAnsiTheme="minorEastAsia" w:cs="Consolas"/>
+          <w:color w:val="000000"/>
+          <w:kern w:val="0"/>
+          <w:sz w:val="20"/>
+          <w:szCs w:val="20"/>
+        </w:rPr>
+        <w:t>-&gt;</w:t>
+      </w:r>
+      <w:proofErr w:type="spellStart"/>
+      <w:r>
+        <w:rPr>
+          <w:rFonts w:asciiTheme="minorEastAsia" w:hAnsiTheme="minorEastAsia" w:cs="Consolas"/>
+          <w:color w:val="0000C0"/>
+          <w:kern w:val="0"/>
+          <w:sz w:val="20"/>
+          <w:szCs w:val="20"/>
+        </w:rPr>
+        <w:t>RxState</w:t>
+      </w:r>
+      <w:proofErr w:type="spellEnd"/>
+      <w:r>
+        <w:rPr>
+          <w:rFonts w:asciiTheme="minorEastAsia" w:hAnsiTheme="minorEastAsia" w:cs="Consolas"/>
+          <w:color w:val="000000"/>
+          <w:kern w:val="0"/>
+          <w:sz w:val="20"/>
+          <w:szCs w:val="20"/>
+        </w:rPr>
+        <w:t xml:space="preserve"> = </w:t>
+      </w:r>
+      <w:r>
+        <w:rPr>
+          <w:rFonts w:asciiTheme="minorEastAsia" w:hAnsiTheme="minorEastAsia" w:cs="Consolas"/>
+          <w:i/>
+          <w:iCs/>
+          <w:color w:val="0000C0"/>
+          <w:kern w:val="0"/>
+          <w:sz w:val="20"/>
+          <w:szCs w:val="20"/>
+        </w:rPr>
+        <w:t>HAL_UART_STATE_READY</w:t>
+      </w:r>
+      <w:r>
+        <w:rPr>
+          <w:rFonts w:asciiTheme="minorEastAsia" w:hAnsiTheme="minorEastAsia" w:cs="Consolas"/>
+          <w:color w:val="000000"/>
+          <w:kern w:val="0"/>
+          <w:sz w:val="20"/>
+          <w:szCs w:val="20"/>
+        </w:rPr>
+        <w:t>;</w:t>
+      </w:r>
+    </w:p>
+    <w:p>
+      <w:pPr>
+        <w:pStyle w:val="Heading3"/>
+        <w:numPr>
+          <w:ilvl w:val="1"/>
+          <w:numId w:val="4"/>
+        </w:numPr>
+        <w:spacing w:beforeLines="50" w:before="156" w:after="120" w:line="240" w:lineRule="auto"/>
+        <w:ind w:left="357" w:hanging="357"/>
+        <w:rPr>
+          <w:rFonts w:asciiTheme="minorEastAsia" w:hAnsiTheme="minorEastAsia"/>
+          <w:sz w:val="24"/>
+          <w:szCs w:val="24"/>
+        </w:rPr>
+      </w:pPr>
+      <w:r>
+        <w:rPr>
+          <w:rFonts w:asciiTheme="minorEastAsia" w:hAnsiTheme="minorEastAsia" w:hint="eastAsia"/>
+          <w:sz w:val="24"/>
+          <w:szCs w:val="24"/>
+        </w:rPr>
+        <w:t>然后进入main</w:t>
+      </w:r>
+      <w:r>
+        <w:rPr>
+          <w:rFonts w:asciiTheme="minorEastAsia" w:hAnsiTheme="minorEastAsia"/>
+          <w:sz w:val="24"/>
+          <w:szCs w:val="24"/>
+        </w:rPr>
+        <w:t>()</w:t>
+      </w:r>
+      <w:r>
+        <w:rPr>
+          <w:rFonts w:asciiTheme="minorEastAsia" w:hAnsiTheme="minorEastAsia" w:hint="eastAsia"/>
+          <w:sz w:val="24"/>
+          <w:szCs w:val="24"/>
+        </w:rPr>
+        <w:t>,</w:t>
+      </w:r>
+      <w:r>
+        <w:rPr>
+          <w:rFonts w:asciiTheme="minorEastAsia" w:hAnsiTheme="minorEastAsia"/>
+          <w:sz w:val="24"/>
+          <w:szCs w:val="24"/>
+        </w:rPr>
+        <w:t xml:space="preserve"> </w:t>
+      </w:r>
+      <w:r>
+        <w:rPr>
+          <w:rFonts w:asciiTheme="minorEastAsia" w:hAnsiTheme="minorEastAsia" w:hint="eastAsia"/>
+          <w:sz w:val="24"/>
+          <w:szCs w:val="24"/>
+        </w:rPr>
+        <w:t>issue一个</w:t>
+      </w:r>
+      <w:proofErr w:type="spellStart"/>
+      <w:r>
+        <w:rPr>
+          <w:rFonts w:asciiTheme="minorEastAsia" w:hAnsiTheme="minorEastAsia"/>
+          <w:sz w:val="24"/>
+          <w:szCs w:val="24"/>
+        </w:rPr>
+        <w:t>HAL_UART_Receive_IT</w:t>
+      </w:r>
+      <w:proofErr w:type="spellEnd"/>
+      <w:r>
+        <w:rPr>
+          <w:rFonts w:asciiTheme="minorEastAsia" w:hAnsiTheme="minorEastAsia" w:hint="eastAsia"/>
+          <w:sz w:val="24"/>
+          <w:szCs w:val="24"/>
+        </w:rPr>
+        <w:t>(</w:t>
+      </w:r>
+      <w:r>
+        <w:rPr>
+          <w:rFonts w:asciiTheme="minorEastAsia" w:hAnsiTheme="minorEastAsia"/>
+          <w:sz w:val="24"/>
+          <w:szCs w:val="24"/>
+        </w:rPr>
+        <w:t>).</w:t>
+      </w:r>
+    </w:p>
+    <w:p>
+      <w:pPr>
+        <w:spacing w:afterLines="50" w:after="156"/>
+        <w:rPr>
+          <w:rFonts w:asciiTheme="minorEastAsia" w:hAnsiTheme="minorEastAsia" w:cs="Consolas"/>
+          <w:color w:val="000000"/>
+          <w:kern w:val="0"/>
+          <w:sz w:val="20"/>
+          <w:szCs w:val="20"/>
+        </w:rPr>
+      </w:pPr>
+      <w:proofErr w:type="spellStart"/>
+      <w:r>
+        <w:rPr>
+          <w:rFonts w:asciiTheme="minorEastAsia" w:hAnsiTheme="minorEastAsia"/>
+          <w:b/>
+          <w:bCs/>
+          <w:sz w:val="20"/>
+          <w:szCs w:val="20"/>
+        </w:rPr>
+        <w:t>HAL_UART_Receive_IT</w:t>
+      </w:r>
+      <w:proofErr w:type="spellEnd"/>
+      <w:r>
+        <w:rPr>
+          <w:rFonts w:asciiTheme="minorEastAsia" w:hAnsiTheme="minorEastAsia" w:hint="eastAsia"/>
+          <w:b/>
+          <w:bCs/>
+          <w:sz w:val="20"/>
+          <w:szCs w:val="20"/>
+        </w:rPr>
+        <w:t>(</w:t>
+      </w:r>
+      <w:r>
+        <w:rPr>
+          <w:rFonts w:asciiTheme="minorEastAsia" w:hAnsiTheme="minorEastAsia"/>
+          <w:b/>
+          <w:bCs/>
+          <w:sz w:val="20"/>
+          <w:szCs w:val="20"/>
+        </w:rPr>
+        <w:t>)</w:t>
+      </w:r>
+      <w:r>
+        <w:rPr>
+          <w:rFonts w:asciiTheme="minorEastAsia" w:hAnsiTheme="minorEastAsia" w:hint="eastAsia"/>
+          <w:sz w:val="20"/>
+          <w:szCs w:val="20"/>
+        </w:rPr>
+        <w:t>会先判断</w:t>
+      </w:r>
+      <w:r>
+        <w:rPr>
+          <w:rFonts w:asciiTheme="minorEastAsia" w:hAnsiTheme="minorEastAsia"/>
+          <w:sz w:val="20"/>
+          <w:szCs w:val="20"/>
+        </w:rPr>
+        <w:t xml:space="preserve">if </w:t>
+      </w:r>
+      <w:r>
+        <w:rPr>
+          <w:rFonts w:asciiTheme="minorEastAsia" w:hAnsiTheme="minorEastAsia" w:hint="eastAsia"/>
+          <w:sz w:val="20"/>
+          <w:szCs w:val="20"/>
+        </w:rPr>
+        <w:t>(</w:t>
+      </w:r>
+      <w:proofErr w:type="spellStart"/>
+      <w:r>
+        <w:rPr>
+          <w:rFonts w:asciiTheme="minorEastAsia" w:hAnsiTheme="minorEastAsia" w:cs="Consolas"/>
+          <w:color w:val="000000"/>
+          <w:kern w:val="0"/>
+          <w:sz w:val="20"/>
+          <w:szCs w:val="20"/>
+        </w:rPr>
+        <w:t>huart</w:t>
+      </w:r>
+      <w:proofErr w:type="spellEnd"/>
+      <w:r>
+        <w:rPr>
+          <w:rFonts w:asciiTheme="minorEastAsia" w:hAnsiTheme="minorEastAsia" w:cs="Consolas"/>
+          <w:color w:val="000000"/>
+          <w:kern w:val="0"/>
+          <w:sz w:val="20"/>
+          <w:szCs w:val="20"/>
+        </w:rPr>
+        <w:t>-&gt;</w:t>
+      </w:r>
+      <w:proofErr w:type="spellStart"/>
+      <w:r>
+        <w:rPr>
+          <w:rFonts w:asciiTheme="minorEastAsia" w:hAnsiTheme="minorEastAsia" w:cs="Consolas"/>
+          <w:color w:val="0000C0"/>
+          <w:kern w:val="0"/>
+          <w:sz w:val="20"/>
+          <w:szCs w:val="20"/>
+        </w:rPr>
+        <w:t>RxState</w:t>
+      </w:r>
+      <w:proofErr w:type="spellEnd"/>
+      <w:r>
+        <w:rPr>
+          <w:rFonts w:asciiTheme="minorEastAsia" w:hAnsiTheme="minorEastAsia" w:cs="Consolas"/>
+          <w:color w:val="000000"/>
+          <w:kern w:val="0"/>
+          <w:sz w:val="20"/>
+          <w:szCs w:val="20"/>
+        </w:rPr>
+        <w:t xml:space="preserve"> == </w:t>
+      </w:r>
+      <w:r>
+        <w:rPr>
+          <w:rFonts w:asciiTheme="minorEastAsia" w:hAnsiTheme="minorEastAsia" w:cs="Consolas"/>
+          <w:color w:val="0000C0"/>
+          <w:kern w:val="0"/>
+          <w:sz w:val="20"/>
+          <w:szCs w:val="20"/>
+        </w:rPr>
+        <w:t>HAL_UART_STATE_READY</w:t>
+      </w:r>
+      <w:r>
+        <w:rPr>
+          <w:rFonts w:asciiTheme="minorEastAsia" w:hAnsiTheme="minorEastAsia" w:cs="Consolas"/>
+          <w:color w:val="0000C0"/>
+          <w:kern w:val="0"/>
+          <w:sz w:val="20"/>
+          <w:szCs w:val="20"/>
+        </w:rPr>
+        <w:t>)</w:t>
+      </w:r>
+      <w:r>
+        <w:rPr>
+          <w:rFonts w:asciiTheme="minorEastAsia" w:hAnsiTheme="minorEastAsia" w:cs="Consolas"/>
+          <w:kern w:val="0"/>
+          <w:sz w:val="20"/>
+          <w:szCs w:val="20"/>
+        </w:rPr>
+        <w:t xml:space="preserve">, </w:t>
+      </w:r>
+      <w:r>
+        <w:rPr>
+          <w:rFonts w:asciiTheme="minorEastAsia" w:hAnsiTheme="minorEastAsia" w:cs="Consolas" w:hint="eastAsia"/>
+          <w:kern w:val="0"/>
+          <w:sz w:val="20"/>
+          <w:szCs w:val="20"/>
+        </w:rPr>
+        <w:t>如果成立才执行</w:t>
+      </w:r>
+      <w:r>
+        <w:rPr>
+          <w:rFonts w:asciiTheme="minorEastAsia" w:hAnsiTheme="minorEastAsia" w:cs="Consolas"/>
+          <w:kern w:val="0"/>
+          <w:sz w:val="20"/>
+          <w:szCs w:val="20"/>
+        </w:rPr>
+        <w:t xml:space="preserve">; </w:t>
+      </w:r>
+      <w:r>
+        <w:rPr>
+          <w:rFonts w:asciiTheme="minorEastAsia" w:hAnsiTheme="minorEastAsia" w:cs="Consolas" w:hint="eastAsia"/>
+          <w:kern w:val="0"/>
+          <w:sz w:val="20"/>
+          <w:szCs w:val="20"/>
+        </w:rPr>
+        <w:t>在使能中断前会</w:t>
+      </w:r>
+      <w:proofErr w:type="spellStart"/>
+      <w:r>
+        <w:rPr>
+          <w:rFonts w:asciiTheme="minorEastAsia" w:hAnsiTheme="minorEastAsia" w:cs="Consolas"/>
+          <w:color w:val="000000"/>
+          <w:kern w:val="0"/>
+          <w:sz w:val="20"/>
+          <w:szCs w:val="20"/>
+        </w:rPr>
+        <w:t>huart</w:t>
+      </w:r>
+      <w:proofErr w:type="spellEnd"/>
+      <w:r>
+        <w:rPr>
+          <w:rFonts w:asciiTheme="minorEastAsia" w:hAnsiTheme="minorEastAsia" w:cs="Consolas"/>
+          <w:color w:val="000000"/>
+          <w:kern w:val="0"/>
+          <w:sz w:val="20"/>
+          <w:szCs w:val="20"/>
+        </w:rPr>
+        <w:t>-&gt;</w:t>
+      </w:r>
+      <w:proofErr w:type="spellStart"/>
+      <w:r>
+        <w:rPr>
+          <w:rFonts w:asciiTheme="minorEastAsia" w:hAnsiTheme="minorEastAsia" w:cs="Consolas"/>
+          <w:color w:val="0000C0"/>
+          <w:kern w:val="0"/>
+          <w:sz w:val="20"/>
+          <w:szCs w:val="20"/>
+        </w:rPr>
+        <w:t>RxState</w:t>
+      </w:r>
+      <w:proofErr w:type="spellEnd"/>
+      <w:r>
+        <w:rPr>
+          <w:rFonts w:asciiTheme="minorEastAsia" w:hAnsiTheme="minorEastAsia" w:cs="Consolas"/>
+          <w:color w:val="000000"/>
+          <w:kern w:val="0"/>
+          <w:sz w:val="20"/>
+          <w:szCs w:val="20"/>
+        </w:rPr>
+        <w:t xml:space="preserve"> = </w:t>
+      </w:r>
+      <w:r>
+        <w:rPr>
+          <w:rFonts w:asciiTheme="minorEastAsia" w:hAnsiTheme="minorEastAsia" w:cs="Consolas"/>
+          <w:color w:val="0000C0"/>
+          <w:kern w:val="0"/>
+          <w:sz w:val="20"/>
+          <w:szCs w:val="20"/>
+        </w:rPr>
+        <w:t>HAL_UART_STATE_BUSY_RX</w:t>
+      </w:r>
+      <w:r>
+        <w:rPr>
+          <w:rFonts w:asciiTheme="minorEastAsia" w:hAnsiTheme="minorEastAsia" w:cs="Consolas"/>
+          <w:color w:val="000000"/>
+          <w:kern w:val="0"/>
+          <w:sz w:val="20"/>
+          <w:szCs w:val="20"/>
+        </w:rPr>
+        <w:t>;</w:t>
+      </w:r>
+    </w:p>
+    <w:p>
+      <w:pPr>
+        <w:spacing w:afterLines="25" w:after="78"/>
+        <w:rPr>
+          <w:rFonts w:asciiTheme="minorEastAsia" w:hAnsiTheme="minorEastAsia" w:cs="Consolas"/>
+          <w:color w:val="000000"/>
+          <w:kern w:val="0"/>
+          <w:sz w:val="20"/>
+          <w:szCs w:val="20"/>
+        </w:rPr>
+      </w:pPr>
+      <w:r>
+        <w:rPr>
+          <w:rFonts w:asciiTheme="minorEastAsia" w:hAnsiTheme="minorEastAsia" w:cs="Consolas" w:hint="eastAsia"/>
+          <w:color w:val="000000"/>
+          <w:kern w:val="0"/>
+          <w:sz w:val="20"/>
+          <w:szCs w:val="20"/>
+        </w:rPr>
+        <w:t>然后进入中断函数.</w:t>
+      </w:r>
+      <w:r>
+        <w:rPr>
+          <w:rFonts w:asciiTheme="minorEastAsia" w:hAnsiTheme="minorEastAsia" w:cs="Consolas"/>
+          <w:color w:val="000000"/>
+          <w:kern w:val="0"/>
+          <w:sz w:val="20"/>
+          <w:szCs w:val="20"/>
+        </w:rPr>
+        <w:t xml:space="preserve"> </w:t>
+      </w:r>
+      <w:r>
+        <w:rPr>
+          <w:rFonts w:asciiTheme="minorEastAsia" w:hAnsiTheme="minorEastAsia" w:cs="Consolas" w:hint="eastAsia"/>
+          <w:color w:val="000000"/>
+          <w:kern w:val="0"/>
+          <w:sz w:val="20"/>
+          <w:szCs w:val="20"/>
+        </w:rPr>
+        <w:t>以下几个分支:</w:t>
+      </w:r>
+    </w:p>
+    <w:p>
+      <w:pPr>
+        <w:pStyle w:val="ListParagraph"/>
+        <w:numPr>
+          <w:ilvl w:val="0"/>
+          <w:numId w:val="12"/>
+        </w:numPr>
+        <w:spacing w:afterLines="25" w:after="78"/>
+        <w:ind w:left="357" w:firstLineChars="0" w:hanging="357"/>
+        <w:rPr>
+          <w:rFonts w:asciiTheme="minorEastAsia" w:hAnsiTheme="minorEastAsia" w:cs="Consolas"/>
+          <w:b/>
+          <w:bCs/>
+          <w:color w:val="000000"/>
+          <w:kern w:val="0"/>
+          <w:sz w:val="20"/>
+          <w:szCs w:val="20"/>
+        </w:rPr>
+      </w:pPr>
+      <w:r>
+        <w:rPr>
+          <w:rFonts w:asciiTheme="minorEastAsia" w:hAnsiTheme="minorEastAsia" w:cs="Consolas"/>
+          <w:b/>
+          <w:bCs/>
+          <w:color w:val="000000"/>
+          <w:kern w:val="0"/>
+          <w:sz w:val="20"/>
+          <w:szCs w:val="20"/>
+        </w:rPr>
+        <w:t>RX</w:t>
+      </w:r>
+      <w:r>
+        <w:rPr>
+          <w:rFonts w:asciiTheme="minorEastAsia" w:hAnsiTheme="minorEastAsia" w:cs="Consolas" w:hint="eastAsia"/>
+          <w:b/>
+          <w:bCs/>
+          <w:color w:val="000000"/>
+          <w:kern w:val="0"/>
+          <w:sz w:val="20"/>
+          <w:szCs w:val="20"/>
+        </w:rPr>
+        <w:t>并且没有错误:</w:t>
+      </w:r>
+    </w:p>
+    <w:p>
+      <w:pPr>
+        <w:spacing w:afterLines="25" w:after="78"/>
+        <w:rPr>
+          <w:rFonts w:asciiTheme="minorEastAsia" w:hAnsiTheme="minorEastAsia" w:cs="Consolas"/>
+          <w:color w:val="000000"/>
+          <w:kern w:val="0"/>
+          <w:sz w:val="20"/>
+          <w:szCs w:val="20"/>
+        </w:rPr>
+      </w:pPr>
+      <w:r>
+        <w:rPr>
+          <w:rFonts w:asciiTheme="minorEastAsia" w:hAnsiTheme="minorEastAsia" w:cs="Consolas"/>
+          <w:b/>
+          <w:bCs/>
+          <w:color w:val="7F0055"/>
+          <w:kern w:val="0"/>
+          <w:sz w:val="20"/>
+          <w:szCs w:val="20"/>
+        </w:rPr>
+        <w:t>if</w:t>
+      </w:r>
+      <w:r>
+        <w:rPr>
+          <w:rFonts w:asciiTheme="minorEastAsia" w:hAnsiTheme="minorEastAsia" w:cs="Consolas"/>
+          <w:color w:val="000000"/>
+          <w:kern w:val="0"/>
+          <w:sz w:val="20"/>
+          <w:szCs w:val="20"/>
+        </w:rPr>
+        <w:t xml:space="preserve"> (</w:t>
+      </w:r>
+      <w:proofErr w:type="spellStart"/>
+      <w:r>
+        <w:rPr>
+          <w:rFonts w:asciiTheme="minorEastAsia" w:hAnsiTheme="minorEastAsia" w:cs="Consolas"/>
+          <w:color w:val="000000"/>
+          <w:kern w:val="0"/>
+          <w:sz w:val="20"/>
+          <w:szCs w:val="20"/>
+        </w:rPr>
+        <w:t>huart</w:t>
+      </w:r>
+      <w:proofErr w:type="spellEnd"/>
+      <w:r>
+        <w:rPr>
+          <w:rFonts w:asciiTheme="minorEastAsia" w:hAnsiTheme="minorEastAsia" w:cs="Consolas"/>
+          <w:color w:val="000000"/>
+          <w:kern w:val="0"/>
+          <w:sz w:val="20"/>
+          <w:szCs w:val="20"/>
+        </w:rPr>
+        <w:t>-&gt;</w:t>
+      </w:r>
+      <w:proofErr w:type="spellStart"/>
+      <w:r>
+        <w:rPr>
+          <w:rFonts w:asciiTheme="minorEastAsia" w:hAnsiTheme="minorEastAsia" w:cs="Consolas"/>
+          <w:color w:val="0000C0"/>
+          <w:kern w:val="0"/>
+          <w:sz w:val="20"/>
+          <w:szCs w:val="20"/>
+        </w:rPr>
+        <w:t>RxState</w:t>
+      </w:r>
+      <w:proofErr w:type="spellEnd"/>
+      <w:r>
+        <w:rPr>
+          <w:rFonts w:asciiTheme="minorEastAsia" w:hAnsiTheme="minorEastAsia" w:cs="Consolas"/>
+          <w:color w:val="000000"/>
+          <w:kern w:val="0"/>
+          <w:sz w:val="20"/>
+          <w:szCs w:val="20"/>
+        </w:rPr>
+        <w:t xml:space="preserve"> == </w:t>
+      </w:r>
+      <w:r>
+        <w:rPr>
+          <w:rFonts w:asciiTheme="minorEastAsia" w:hAnsiTheme="minorEastAsia" w:cs="Consolas"/>
+          <w:color w:val="0000C0"/>
+          <w:kern w:val="0"/>
+          <w:sz w:val="20"/>
+          <w:szCs w:val="20"/>
+        </w:rPr>
+        <w:t>HAL_UART_STATE_BUSY_RX</w:t>
+      </w:r>
+      <w:r>
+        <w:rPr>
+          <w:rFonts w:asciiTheme="minorEastAsia" w:hAnsiTheme="minorEastAsia" w:cs="Consolas"/>
+          <w:color w:val="000000"/>
+          <w:kern w:val="0"/>
+          <w:sz w:val="20"/>
+          <w:szCs w:val="20"/>
+        </w:rPr>
+        <w:t>)</w:t>
+      </w:r>
+      <w:r>
+        <w:rPr>
+          <w:rFonts w:asciiTheme="minorEastAsia" w:hAnsiTheme="minorEastAsia" w:cs="Consolas" w:hint="eastAsia"/>
+          <w:color w:val="000000"/>
+          <w:kern w:val="0"/>
+          <w:sz w:val="20"/>
+          <w:szCs w:val="20"/>
+        </w:rPr>
+        <w:t>是这个分支执行的前提条件;</w:t>
+      </w:r>
+      <w:r>
+        <w:rPr>
+          <w:rFonts w:asciiTheme="minorEastAsia" w:hAnsiTheme="minorEastAsia" w:cs="Consolas"/>
+          <w:color w:val="000000"/>
+          <w:kern w:val="0"/>
+          <w:sz w:val="20"/>
+          <w:szCs w:val="20"/>
+        </w:rPr>
+        <w:t xml:space="preserve"> </w:t>
+      </w:r>
+      <w:r>
+        <w:rPr>
+          <w:rFonts w:asciiTheme="minorEastAsia" w:hAnsiTheme="minorEastAsia" w:cs="Consolas" w:hint="eastAsia"/>
+          <w:color w:val="000000"/>
+          <w:kern w:val="0"/>
+          <w:sz w:val="20"/>
+          <w:szCs w:val="20"/>
+        </w:rPr>
+        <w:t>这个分支执行结束后会有</w:t>
+      </w:r>
+      <w:proofErr w:type="spellStart"/>
+      <w:r>
+        <w:rPr>
+          <w:rFonts w:asciiTheme="minorEastAsia" w:hAnsiTheme="minorEastAsia" w:cs="Consolas"/>
+          <w:color w:val="000000"/>
+          <w:kern w:val="0"/>
+          <w:sz w:val="20"/>
+          <w:szCs w:val="20"/>
+        </w:rPr>
+        <w:t>huart</w:t>
+      </w:r>
+      <w:proofErr w:type="spellEnd"/>
+      <w:r>
+        <w:rPr>
+          <w:rFonts w:asciiTheme="minorEastAsia" w:hAnsiTheme="minorEastAsia" w:cs="Consolas"/>
+          <w:color w:val="000000"/>
+          <w:kern w:val="0"/>
+          <w:sz w:val="20"/>
+          <w:szCs w:val="20"/>
+        </w:rPr>
+        <w:t>-&gt;</w:t>
+      </w:r>
+      <w:proofErr w:type="spellStart"/>
+      <w:r>
+        <w:rPr>
+          <w:rFonts w:asciiTheme="minorEastAsia" w:hAnsiTheme="minorEastAsia" w:cs="Consolas"/>
+          <w:color w:val="0000C0"/>
+          <w:kern w:val="0"/>
+          <w:sz w:val="20"/>
+          <w:szCs w:val="20"/>
+        </w:rPr>
+        <w:t>RxState</w:t>
+      </w:r>
+      <w:proofErr w:type="spellEnd"/>
+      <w:r>
+        <w:rPr>
+          <w:rFonts w:asciiTheme="minorEastAsia" w:hAnsiTheme="minorEastAsia" w:cs="Consolas"/>
+          <w:color w:val="000000"/>
+          <w:kern w:val="0"/>
+          <w:sz w:val="20"/>
+          <w:szCs w:val="20"/>
+        </w:rPr>
+        <w:t xml:space="preserve"> = </w:t>
+      </w:r>
+      <w:r>
+        <w:rPr>
+          <w:rFonts w:asciiTheme="minorEastAsia" w:hAnsiTheme="minorEastAsia" w:cs="Consolas"/>
+          <w:color w:val="0000C0"/>
+          <w:kern w:val="0"/>
+          <w:sz w:val="20"/>
+          <w:szCs w:val="20"/>
+        </w:rPr>
+        <w:t>HAL_UART_STATE_READY</w:t>
+      </w:r>
+      <w:r>
+        <w:rPr>
+          <w:rFonts w:asciiTheme="minorEastAsia" w:hAnsiTheme="minorEastAsia" w:cs="Consolas"/>
+          <w:color w:val="000000"/>
+          <w:kern w:val="0"/>
+          <w:sz w:val="20"/>
+          <w:szCs w:val="20"/>
+        </w:rPr>
+        <w:t>;</w:t>
+      </w:r>
+      <w:r>
+        <w:rPr>
+          <w:rFonts w:asciiTheme="minorEastAsia" w:hAnsiTheme="minorEastAsia" w:cs="Consolas"/>
+          <w:color w:val="000000"/>
+          <w:kern w:val="0"/>
+          <w:sz w:val="20"/>
+          <w:szCs w:val="20"/>
+        </w:rPr>
+        <w:t xml:space="preserve"> </w:t>
+      </w:r>
+      <w:r>
+        <w:rPr>
+          <w:rFonts w:asciiTheme="minorEastAsia" w:hAnsiTheme="minorEastAsia" w:cs="Consolas" w:hint="eastAsia"/>
+          <w:color w:val="000000"/>
+          <w:kern w:val="0"/>
+          <w:sz w:val="20"/>
+          <w:szCs w:val="20"/>
+        </w:rPr>
+        <w:t>然后是callback</w:t>
+      </w:r>
+      <w:r>
+        <w:rPr>
+          <w:rFonts w:asciiTheme="minorEastAsia" w:hAnsiTheme="minorEastAsia" w:cs="Consolas"/>
+          <w:color w:val="000000"/>
+          <w:kern w:val="0"/>
+          <w:sz w:val="20"/>
+          <w:szCs w:val="20"/>
+        </w:rPr>
+        <w:t xml:space="preserve"> </w:t>
+      </w:r>
+      <w:r>
+        <w:rPr>
+          <w:rFonts w:asciiTheme="minorEastAsia" w:hAnsiTheme="minorEastAsia" w:cs="Consolas" w:hint="eastAsia"/>
+          <w:color w:val="000000"/>
+          <w:kern w:val="0"/>
+          <w:sz w:val="20"/>
+          <w:szCs w:val="20"/>
+        </w:rPr>
+        <w:t>function</w:t>
+      </w:r>
+      <w:r>
+        <w:rPr>
+          <w:rFonts w:asciiTheme="minorEastAsia" w:hAnsiTheme="minorEastAsia" w:cs="Consolas"/>
+          <w:color w:val="000000"/>
+          <w:kern w:val="0"/>
+          <w:sz w:val="20"/>
+          <w:szCs w:val="20"/>
+        </w:rPr>
+        <w:t>.</w:t>
+      </w:r>
+    </w:p>
+    <w:p>
+      <w:pPr>
+        <w:spacing w:afterLines="25" w:after="78"/>
+        <w:rPr>
+          <w:rFonts w:asciiTheme="minorEastAsia" w:hAnsiTheme="minorEastAsia" w:cs="Consolas" w:hint="eastAsia"/>
+          <w:color w:val="000000"/>
+          <w:kern w:val="0"/>
+          <w:sz w:val="20"/>
+          <w:szCs w:val="20"/>
+        </w:rPr>
+      </w:pPr>
+      <w:r>
+        <w:rPr>
+          <w:rFonts w:asciiTheme="minorEastAsia" w:hAnsiTheme="minorEastAsia" w:cs="Consolas" w:hint="eastAsia"/>
+          <w:color w:val="000000"/>
+          <w:kern w:val="0"/>
+          <w:sz w:val="20"/>
+          <w:szCs w:val="20"/>
+        </w:rPr>
+        <w:t>所以</w:t>
+      </w:r>
+      <w:proofErr w:type="spellStart"/>
+      <w:r>
+        <w:rPr>
+          <w:rFonts w:asciiTheme="minorEastAsia" w:hAnsiTheme="minorEastAsia" w:cs="Consolas" w:hint="eastAsia"/>
+          <w:color w:val="000000"/>
+          <w:kern w:val="0"/>
+          <w:sz w:val="20"/>
+          <w:szCs w:val="20"/>
+        </w:rPr>
+        <w:t>Rx</w:t>
+      </w:r>
+      <w:r>
+        <w:rPr>
+          <w:rFonts w:asciiTheme="minorEastAsia" w:hAnsiTheme="minorEastAsia" w:cs="Consolas"/>
+          <w:color w:val="000000"/>
+          <w:kern w:val="0"/>
+          <w:sz w:val="20"/>
+          <w:szCs w:val="20"/>
+        </w:rPr>
+        <w:t>C</w:t>
+      </w:r>
+      <w:r>
+        <w:rPr>
+          <w:rFonts w:asciiTheme="minorEastAsia" w:hAnsiTheme="minorEastAsia" w:cs="Consolas" w:hint="eastAsia"/>
+          <w:color w:val="000000"/>
+          <w:kern w:val="0"/>
+          <w:sz w:val="20"/>
+          <w:szCs w:val="20"/>
+        </w:rPr>
+        <w:t>plt</w:t>
+      </w:r>
+      <w:r>
+        <w:rPr>
+          <w:rFonts w:asciiTheme="minorEastAsia" w:hAnsiTheme="minorEastAsia" w:cs="Consolas"/>
+          <w:color w:val="000000"/>
+          <w:kern w:val="0"/>
+          <w:sz w:val="20"/>
+          <w:szCs w:val="20"/>
+        </w:rPr>
+        <w:t>C</w:t>
+      </w:r>
+      <w:r>
+        <w:rPr>
+          <w:rFonts w:asciiTheme="minorEastAsia" w:hAnsiTheme="minorEastAsia" w:cs="Consolas" w:hint="eastAsia"/>
+          <w:color w:val="000000"/>
+          <w:kern w:val="0"/>
+          <w:sz w:val="20"/>
+          <w:szCs w:val="20"/>
+        </w:rPr>
+        <w:t>allback</w:t>
+      </w:r>
+      <w:proofErr w:type="spellEnd"/>
+      <w:r>
+        <w:rPr>
+          <w:rFonts w:asciiTheme="minorEastAsia" w:hAnsiTheme="minorEastAsia" w:cs="Consolas"/>
+          <w:color w:val="000000"/>
+          <w:kern w:val="0"/>
+          <w:sz w:val="20"/>
+          <w:szCs w:val="20"/>
+        </w:rPr>
+        <w:t>()</w:t>
+      </w:r>
+      <w:r>
+        <w:rPr>
+          <w:rFonts w:asciiTheme="minorEastAsia" w:hAnsiTheme="minorEastAsia" w:cs="Consolas" w:hint="eastAsia"/>
+          <w:color w:val="000000"/>
+          <w:kern w:val="0"/>
+          <w:sz w:val="20"/>
+          <w:szCs w:val="20"/>
+        </w:rPr>
+        <w:t>里不需要重置</w:t>
+      </w:r>
+      <w:proofErr w:type="spellStart"/>
+      <w:r>
+        <w:rPr>
+          <w:rFonts w:asciiTheme="minorEastAsia" w:hAnsiTheme="minorEastAsia" w:cs="Consolas"/>
+          <w:color w:val="000000"/>
+          <w:kern w:val="0"/>
+          <w:sz w:val="20"/>
+          <w:szCs w:val="20"/>
+        </w:rPr>
+        <w:t>huart</w:t>
+      </w:r>
+      <w:proofErr w:type="spellEnd"/>
+      <w:r>
+        <w:rPr>
+          <w:rFonts w:asciiTheme="minorEastAsia" w:hAnsiTheme="minorEastAsia" w:cs="Consolas"/>
+          <w:color w:val="000000"/>
+          <w:kern w:val="0"/>
+          <w:sz w:val="20"/>
+          <w:szCs w:val="20"/>
+        </w:rPr>
+        <w:t>-&gt;</w:t>
+      </w:r>
+      <w:proofErr w:type="spellStart"/>
+      <w:r>
+        <w:rPr>
+          <w:rFonts w:asciiTheme="minorEastAsia" w:hAnsiTheme="minorEastAsia" w:cs="Consolas"/>
+          <w:color w:val="0000C0"/>
+          <w:kern w:val="0"/>
+          <w:sz w:val="20"/>
+          <w:szCs w:val="20"/>
+        </w:rPr>
+        <w:t>RxState</w:t>
+      </w:r>
+      <w:proofErr w:type="spellEnd"/>
+      <w:r>
+        <w:rPr>
+          <w:rFonts w:asciiTheme="minorEastAsia" w:hAnsiTheme="minorEastAsia" w:cs="Consolas"/>
+          <w:color w:val="0000C0"/>
+          <w:kern w:val="0"/>
+          <w:sz w:val="20"/>
+          <w:szCs w:val="20"/>
+        </w:rPr>
+        <w:t>;</w:t>
+      </w:r>
+    </w:p>
+    <w:p>
+      <w:pPr>
+        <w:pStyle w:val="ListParagraph"/>
+        <w:numPr>
+          <w:ilvl w:val="0"/>
+          <w:numId w:val="12"/>
+        </w:numPr>
+        <w:spacing w:afterLines="25" w:after="78"/>
+        <w:ind w:left="357" w:firstLineChars="0" w:hanging="357"/>
+        <w:rPr>
+          <w:rFonts w:asciiTheme="minorEastAsia" w:hAnsiTheme="minorEastAsia" w:cs="Consolas"/>
+          <w:b/>
+          <w:bCs/>
+          <w:color w:val="000000"/>
+          <w:kern w:val="0"/>
+          <w:sz w:val="20"/>
+          <w:szCs w:val="20"/>
+        </w:rPr>
+      </w:pPr>
+      <w:r>
+        <w:rPr>
+          <w:rFonts w:asciiTheme="minorEastAsia" w:hAnsiTheme="minorEastAsia" w:cs="Consolas"/>
+          <w:b/>
+          <w:bCs/>
+          <w:color w:val="000000"/>
+          <w:kern w:val="0"/>
+          <w:sz w:val="20"/>
+          <w:szCs w:val="20"/>
+        </w:rPr>
+        <w:t>RX</w:t>
+      </w:r>
+      <w:r>
+        <w:rPr>
+          <w:rFonts w:asciiTheme="minorEastAsia" w:hAnsiTheme="minorEastAsia" w:cs="Consolas" w:hint="eastAsia"/>
+          <w:b/>
+          <w:bCs/>
+          <w:color w:val="000000"/>
+          <w:kern w:val="0"/>
+          <w:sz w:val="20"/>
+          <w:szCs w:val="20"/>
+        </w:rPr>
+        <w:t>并且有错误:</w:t>
+      </w:r>
+    </w:p>
+    <w:p>
+      <w:pPr>
+        <w:rPr>
+          <w:rFonts w:asciiTheme="minorEastAsia" w:hAnsiTheme="minorEastAsia" w:cs="Consolas" w:hint="eastAsia"/>
+          <w:kern w:val="0"/>
+          <w:sz w:val="20"/>
+          <w:szCs w:val="20"/>
+        </w:rPr>
+      </w:pPr>
+      <w:r>
+        <w:rPr>
+          <w:rFonts w:asciiTheme="minorEastAsia" w:hAnsiTheme="minorEastAsia" w:cs="Consolas" w:hint="eastAsia"/>
+          <w:kern w:val="0"/>
+          <w:sz w:val="20"/>
+          <w:szCs w:val="20"/>
+        </w:rPr>
+        <w:t>流程和上面基本一样,</w:t>
+      </w:r>
+      <w:r>
+        <w:rPr>
+          <w:rFonts w:asciiTheme="minorEastAsia" w:hAnsiTheme="minorEastAsia" w:cs="Consolas"/>
+          <w:kern w:val="0"/>
+          <w:sz w:val="20"/>
+          <w:szCs w:val="20"/>
+        </w:rPr>
+        <w:t xml:space="preserve"> </w:t>
+      </w:r>
+      <w:r>
+        <w:rPr>
+          <w:rFonts w:asciiTheme="minorEastAsia" w:hAnsiTheme="minorEastAsia" w:cs="Consolas" w:hint="eastAsia"/>
+          <w:kern w:val="0"/>
+          <w:sz w:val="20"/>
+          <w:szCs w:val="20"/>
+        </w:rPr>
+        <w:t>只是多了</w:t>
+      </w:r>
+      <w:proofErr w:type="spellStart"/>
+      <w:r>
+        <w:rPr>
+          <w:rFonts w:asciiTheme="minorEastAsia" w:hAnsiTheme="minorEastAsia" w:cs="Consolas" w:hint="eastAsia"/>
+          <w:kern w:val="0"/>
+          <w:sz w:val="20"/>
+          <w:szCs w:val="20"/>
+        </w:rPr>
+        <w:t>Error</w:t>
+      </w:r>
+      <w:r>
+        <w:rPr>
+          <w:rFonts w:asciiTheme="minorEastAsia" w:hAnsiTheme="minorEastAsia" w:cs="Consolas"/>
+          <w:kern w:val="0"/>
+          <w:sz w:val="20"/>
+          <w:szCs w:val="20"/>
+        </w:rPr>
+        <w:t>C</w:t>
+      </w:r>
+      <w:r>
+        <w:rPr>
+          <w:rFonts w:asciiTheme="minorEastAsia" w:hAnsiTheme="minorEastAsia" w:cs="Consolas" w:hint="eastAsia"/>
+          <w:kern w:val="0"/>
+          <w:sz w:val="20"/>
+          <w:szCs w:val="20"/>
+        </w:rPr>
+        <w:t>ode</w:t>
+      </w:r>
+      <w:proofErr w:type="spellEnd"/>
+      <w:r>
+        <w:rPr>
+          <w:rFonts w:asciiTheme="minorEastAsia" w:hAnsiTheme="minorEastAsia" w:cs="Consolas" w:hint="eastAsia"/>
+          <w:kern w:val="0"/>
+          <w:sz w:val="20"/>
+          <w:szCs w:val="20"/>
+        </w:rPr>
+        <w:t>的设置;</w:t>
+      </w:r>
+    </w:p>
+    <w:p>
+      <w:pPr>
+        <w:rPr>
+          <w:rFonts w:hint="eastAsia"/>
+        </w:rPr>
+      </w:pPr>
+    </w:p>
+    <w:p>
+      <w:pPr>
+        <w:rPr>
+          <w:rFonts w:asciiTheme="minorEastAsia" w:hAnsiTheme="minorEastAsia" w:hint="eastAsia"/>
+          <w:sz w:val="20"/>
+          <w:szCs w:val="20"/>
+        </w:rPr>
+      </w:pPr>
+    </w:p>
     <w:sectPr>
       <w:headerReference w:type="default" r:id="rId10"/>
       <w:footerReference w:type="default" r:id="rId11"/>
@@ -18413,7 +19754,7 @@
 </file>
 
 <file path=word/endnotes.xml><?xml version="1.0" encoding="utf-8"?>
-<w:endnotes xmlns:wpc="http://schemas.microsoft.com/office/word/2010/wordprocessingCanvas" xmlns:cx="http://schemas.microsoft.com/office/drawing/2014/chartex" xmlns:cx1="http://schemas.microsoft.com/office/drawing/2015/9/8/chartex" xmlns:cx2="http://schemas.microsoft.com/office/drawing/2015/10/21/chartex" xmlns:cx3="http://schemas.microsoft.com/office/drawing/2016/5/9/chartex" xmlns:cx4="http://schemas.microsoft.com/office/drawing/2016/5/10/chartex" xmlns:cx5="http://schemas.microsoft.com/office/drawing/2016/5/11/chartex" xmlns:cx6="http://schemas.microsoft.com/office/drawing/2016/5/12/chartex" xmlns:cx7="http://schemas.microsoft.com/office/drawing/2016/5/13/chartex" xmlns:cx8="http://schemas.microsoft.com/office/drawing/2016/5/14/chartex" xmlns:mc="http://schemas.openxmlformats.org/markup-compatibility/2006" xmlns:aink="http://schemas.microsoft.com/office/drawing/2016/ink" xmlns:am3d="http://schemas.microsoft.com/office/drawing/2017/model3d" xmlns:o="urn:schemas-microsoft-com:office:office" xmlns:r="http://schemas.openxmlformats.org/officeDocument/2006/relationships" xmlns:m="http://schemas.openxmlformats.org/officeDocument/2006/math" xmlns:v="urn:schemas-microsoft-com:vml" xmlns:wp14="http://schemas.microsoft.com/office/word/2010/wordprocessingDrawing" xmlns:wp="http://schemas.openxmlformats.org/drawingml/2006/wordprocessingDrawing" xmlns:w10="urn:schemas-microsoft-com:office:word" xmlns:w="http://schemas.openxmlformats.org/wordprocessingml/2006/main" xmlns:w14="http://schemas.microsoft.com/office/word/2010/wordml" xmlns:w15="http://schemas.microsoft.com/office/word/2012/wordml" xmlns:w16cex="http://schemas.microsoft.com/office/word/2018/wordml/cex" xmlns:w16cid="http://schemas.microsoft.com/office/word/2016/wordml/cid" xmlns:w16="http://schemas.microsoft.com/office/word/2018/wordml" xmlns:w16se="http://schemas.microsoft.com/office/word/2015/wordml/symex" xmlns:wpg="http://schemas.microsoft.com/office/word/2010/wordprocessingGroup" xmlns:wpi="http://schemas.microsoft.com/office/word/2010/wordprocessingInk" xmlns:wne="http://schemas.microsoft.com/office/word/2006/wordml" xmlns:wps="http://schemas.microsoft.com/office/word/2010/wordprocessingShape" mc:Ignorable="w14 w15 w16se w16cid w16 w16cex wp14">
+<w:endnotes xmlns:wpc="http://schemas.microsoft.com/office/word/2010/wordprocessingCanvas" xmlns:cx="http://schemas.microsoft.com/office/drawing/2014/chartex" xmlns:cx1="http://schemas.microsoft.com/office/drawing/2015/9/8/chartex" xmlns:cx2="http://schemas.microsoft.com/office/drawing/2015/10/21/chartex" xmlns:cx3="http://schemas.microsoft.com/office/drawing/2016/5/9/chartex" xmlns:cx4="http://schemas.microsoft.com/office/drawing/2016/5/10/chartex" xmlns:cx5="http://schemas.microsoft.com/office/drawing/2016/5/11/chartex" xmlns:cx6="http://schemas.microsoft.com/office/drawing/2016/5/12/chartex" xmlns:cx7="http://schemas.microsoft.com/office/drawing/2016/5/13/chartex" xmlns:cx8="http://schemas.microsoft.com/office/drawing/2016/5/14/chartex" xmlns:mc="http://schemas.openxmlformats.org/markup-compatibility/2006" xmlns:aink="http://schemas.microsoft.com/office/drawing/2016/ink" xmlns:am3d="http://schemas.microsoft.com/office/drawing/2017/model3d" xmlns:o="urn:schemas-microsoft-com:office:office" xmlns:r="http://schemas.openxmlformats.org/officeDocument/2006/relationships" xmlns:m="http://schemas.openxmlformats.org/officeDocument/2006/math" xmlns:v="urn:schemas-microsoft-com:vml" xmlns:wp14="http://schemas.microsoft.com/office/word/2010/wordprocessingDrawing" xmlns:wp="http://schemas.openxmlformats.org/drawingml/2006/wordprocessingDrawing" xmlns:w10="urn:schemas-microsoft-com:office:word" xmlns:w="http://schemas.openxmlformats.org/wordprocessingml/2006/main" xmlns:w14="http://schemas.microsoft.com/office/word/2010/wordml" xmlns:w15="http://schemas.microsoft.com/office/word/2012/wordml" xmlns:w16cex="http://schemas.microsoft.com/office/word/2018/wordml/cex" xmlns:w16cid="http://schemas.microsoft.com/office/word/2016/wordml/cid" xmlns:w16="http://schemas.microsoft.com/office/word/2018/wordml" xmlns:w16sdtdh="http://schemas.microsoft.com/office/word/2020/wordml/sdtdatahash" xmlns:w16se="http://schemas.microsoft.com/office/word/2015/wordml/symex" xmlns:wpg="http://schemas.microsoft.com/office/word/2010/wordprocessingGroup" xmlns:wpi="http://schemas.microsoft.com/office/word/2010/wordprocessingInk" xmlns:wne="http://schemas.microsoft.com/office/word/2006/wordml" xmlns:wps="http://schemas.microsoft.com/office/word/2010/wordprocessingShape" mc:Ignorable="w14 w15 w16se w16cid w16 w16cex w16sdtdh wp14">
   <w:endnote w:type="separator" w:id="-1">
     <w:p>
       <w:r>
@@ -18432,7 +19773,7 @@
 </file>
 
 <file path=word/footer1.xml><?xml version="1.0" encoding="utf-8"?>
-<w:ftr xmlns:wpc="http://schemas.microsoft.com/office/word/2010/wordprocessingCanvas" xmlns:cx="http://schemas.microsoft.com/office/drawing/2014/chartex" xmlns:cx1="http://schemas.microsoft.com/office/drawing/2015/9/8/chartex" xmlns:cx2="http://schemas.microsoft.com/office/drawing/2015/10/21/chartex" xmlns:cx3="http://schemas.microsoft.com/office/drawing/2016/5/9/chartex" xmlns:cx4="http://schemas.microsoft.com/office/drawing/2016/5/10/chartex" xmlns:cx5="http://schemas.microsoft.com/office/drawing/2016/5/11/chartex" xmlns:cx6="http://schemas.microsoft.com/office/drawing/2016/5/12/chartex" xmlns:cx7="http://schemas.microsoft.com/office/drawing/2016/5/13/chartex" xmlns:cx8="http://schemas.microsoft.com/office/drawing/2016/5/14/chartex" xmlns:mc="http://schemas.openxmlformats.org/markup-compatibility/2006" xmlns:aink="http://schemas.microsoft.com/office/drawing/2016/ink" xmlns:am3d="http://schemas.microsoft.com/office/drawing/2017/model3d" xmlns:o="urn:schemas-microsoft-com:office:office" xmlns:r="http://schemas.openxmlformats.org/officeDocument/2006/relationships" xmlns:m="http://schemas.openxmlformats.org/officeDocument/2006/math" xmlns:v="urn:schemas-microsoft-com:vml" xmlns:wp14="http://schemas.microsoft.com/office/word/2010/wordprocessingDrawing" xmlns:wp="http://schemas.openxmlformats.org/drawingml/2006/wordprocessingDrawing" xmlns:w10="urn:schemas-microsoft-com:office:word" xmlns:w="http://schemas.openxmlformats.org/wordprocessingml/2006/main" xmlns:w14="http://schemas.microsoft.com/office/word/2010/wordml" xmlns:w15="http://schemas.microsoft.com/office/word/2012/wordml" xmlns:w16cex="http://schemas.microsoft.com/office/word/2018/wordml/cex" xmlns:w16cid="http://schemas.microsoft.com/office/word/2016/wordml/cid" xmlns:w16="http://schemas.microsoft.com/office/word/2018/wordml" xmlns:w16se="http://schemas.microsoft.com/office/word/2015/wordml/symex" xmlns:wpg="http://schemas.microsoft.com/office/word/2010/wordprocessingGroup" xmlns:wpi="http://schemas.microsoft.com/office/word/2010/wordprocessingInk" xmlns:wne="http://schemas.microsoft.com/office/word/2006/wordml" xmlns:wps="http://schemas.microsoft.com/office/word/2010/wordprocessingShape" mc:Ignorable="w14 w15 w16se w16cid w16 w16cex wp14">
+<w:ftr xmlns:wpc="http://schemas.microsoft.com/office/word/2010/wordprocessingCanvas" xmlns:cx="http://schemas.microsoft.com/office/drawing/2014/chartex" xmlns:cx1="http://schemas.microsoft.com/office/drawing/2015/9/8/chartex" xmlns:cx2="http://schemas.microsoft.com/office/drawing/2015/10/21/chartex" xmlns:cx3="http://schemas.microsoft.com/office/drawing/2016/5/9/chartex" xmlns:cx4="http://schemas.microsoft.com/office/drawing/2016/5/10/chartex" xmlns:cx5="http://schemas.microsoft.com/office/drawing/2016/5/11/chartex" xmlns:cx6="http://schemas.microsoft.com/office/drawing/2016/5/12/chartex" xmlns:cx7="http://schemas.microsoft.com/office/drawing/2016/5/13/chartex" xmlns:cx8="http://schemas.microsoft.com/office/drawing/2016/5/14/chartex" xmlns:mc="http://schemas.openxmlformats.org/markup-compatibility/2006" xmlns:aink="http://schemas.microsoft.com/office/drawing/2016/ink" xmlns:am3d="http://schemas.microsoft.com/office/drawing/2017/model3d" xmlns:o="urn:schemas-microsoft-com:office:office" xmlns:r="http://schemas.openxmlformats.org/officeDocument/2006/relationships" xmlns:m="http://schemas.openxmlformats.org/officeDocument/2006/math" xmlns:v="urn:schemas-microsoft-com:vml" xmlns:wp14="http://schemas.microsoft.com/office/word/2010/wordprocessingDrawing" xmlns:wp="http://schemas.openxmlformats.org/drawingml/2006/wordprocessingDrawing" xmlns:w10="urn:schemas-microsoft-com:office:word" xmlns:w="http://schemas.openxmlformats.org/wordprocessingml/2006/main" xmlns:w14="http://schemas.microsoft.com/office/word/2010/wordml" xmlns:w15="http://schemas.microsoft.com/office/word/2012/wordml" xmlns:w16cex="http://schemas.microsoft.com/office/word/2018/wordml/cex" xmlns:w16cid="http://schemas.microsoft.com/office/word/2016/wordml/cid" xmlns:w16="http://schemas.microsoft.com/office/word/2018/wordml" xmlns:w16sdtdh="http://schemas.microsoft.com/office/word/2020/wordml/sdtdatahash" xmlns:w16se="http://schemas.microsoft.com/office/word/2015/wordml/symex" xmlns:wpg="http://schemas.microsoft.com/office/word/2010/wordprocessingGroup" xmlns:wpi="http://schemas.microsoft.com/office/word/2010/wordprocessingInk" xmlns:wne="http://schemas.microsoft.com/office/word/2006/wordml" xmlns:wps="http://schemas.microsoft.com/office/word/2010/wordprocessingShape" mc:Ignorable="w14 w15 w16se w16cid w16 w16cex w16sdtdh wp14">
   <w:p>
     <w:pPr>
       <w:pStyle w:val="Footer"/>
@@ -18490,7 +19831,7 @@
 </file>
 
 <file path=word/footnotes.xml><?xml version="1.0" encoding="utf-8"?>
-<w:footnotes xmlns:wpc="http://schemas.microsoft.com/office/word/2010/wordprocessingCanvas" xmlns:cx="http://schemas.microsoft.com/office/drawing/2014/chartex" xmlns:cx1="http://schemas.microsoft.com/office/drawing/2015/9/8/chartex" xmlns:cx2="http://schemas.microsoft.com/office/drawing/2015/10/21/chartex" xmlns:cx3="http://schemas.microsoft.com/office/drawing/2016/5/9/chartex" xmlns:cx4="http://schemas.microsoft.com/office/drawing/2016/5/10/chartex" xmlns:cx5="http://schemas.microsoft.com/office/drawing/2016/5/11/chartex" xmlns:cx6="http://schemas.microsoft.com/office/drawing/2016/5/12/chartex" xmlns:cx7="http://schemas.microsoft.com/office/drawing/2016/5/13/chartex" xmlns:cx8="http://schemas.microsoft.com/office/drawing/2016/5/14/chartex" xmlns:mc="http://schemas.openxmlformats.org/markup-compatibility/2006" xmlns:aink="http://schemas.microsoft.com/office/drawing/2016/ink" xmlns:am3d="http://schemas.microsoft.com/office/drawing/2017/model3d" xmlns:o="urn:schemas-microsoft-com:office:office" xmlns:r="http://schemas.openxmlformats.org/officeDocument/2006/relationships" xmlns:m="http://schemas.openxmlformats.org/officeDocument/2006/math" xmlns:v="urn:schemas-microsoft-com:vml" xmlns:wp14="http://schemas.microsoft.com/office/word/2010/wordprocessingDrawing" xmlns:wp="http://schemas.openxmlformats.org/drawingml/2006/wordprocessingDrawing" xmlns:w10="urn:schemas-microsoft-com:office:word" xmlns:w="http://schemas.openxmlformats.org/wordprocessingml/2006/main" xmlns:w14="http://schemas.microsoft.com/office/word/2010/wordml" xmlns:w15="http://schemas.microsoft.com/office/word/2012/wordml" xmlns:w16cex="http://schemas.microsoft.com/office/word/2018/wordml/cex" xmlns:w16cid="http://schemas.microsoft.com/office/word/2016/wordml/cid" xmlns:w16="http://schemas.microsoft.com/office/word/2018/wordml" xmlns:w16se="http://schemas.microsoft.com/office/word/2015/wordml/symex" xmlns:wpg="http://schemas.microsoft.com/office/word/2010/wordprocessingGroup" xmlns:wpi="http://schemas.microsoft.com/office/word/2010/wordprocessingInk" xmlns:wne="http://schemas.microsoft.com/office/word/2006/wordml" xmlns:wps="http://schemas.microsoft.com/office/word/2010/wordprocessingShape" mc:Ignorable="w14 w15 w16se w16cid w16 w16cex wp14">
+<w:footnotes xmlns:wpc="http://schemas.microsoft.com/office/word/2010/wordprocessingCanvas" xmlns:cx="http://schemas.microsoft.com/office/drawing/2014/chartex" xmlns:cx1="http://schemas.microsoft.com/office/drawing/2015/9/8/chartex" xmlns:cx2="http://schemas.microsoft.com/office/drawing/2015/10/21/chartex" xmlns:cx3="http://schemas.microsoft.com/office/drawing/2016/5/9/chartex" xmlns:cx4="http://schemas.microsoft.com/office/drawing/2016/5/10/chartex" xmlns:cx5="http://schemas.microsoft.com/office/drawing/2016/5/11/chartex" xmlns:cx6="http://schemas.microsoft.com/office/drawing/2016/5/12/chartex" xmlns:cx7="http://schemas.microsoft.com/office/drawing/2016/5/13/chartex" xmlns:cx8="http://schemas.microsoft.com/office/drawing/2016/5/14/chartex" xmlns:mc="http://schemas.openxmlformats.org/markup-compatibility/2006" xmlns:aink="http://schemas.microsoft.com/office/drawing/2016/ink" xmlns:am3d="http://schemas.microsoft.com/office/drawing/2017/model3d" xmlns:o="urn:schemas-microsoft-com:office:office" xmlns:r="http://schemas.openxmlformats.org/officeDocument/2006/relationships" xmlns:m="http://schemas.openxmlformats.org/officeDocument/2006/math" xmlns:v="urn:schemas-microsoft-com:vml" xmlns:wp14="http://schemas.microsoft.com/office/word/2010/wordprocessingDrawing" xmlns:wp="http://schemas.openxmlformats.org/drawingml/2006/wordprocessingDrawing" xmlns:w10="urn:schemas-microsoft-com:office:word" xmlns:w="http://schemas.openxmlformats.org/wordprocessingml/2006/main" xmlns:w14="http://schemas.microsoft.com/office/word/2010/wordml" xmlns:w15="http://schemas.microsoft.com/office/word/2012/wordml" xmlns:w16cex="http://schemas.microsoft.com/office/word/2018/wordml/cex" xmlns:w16cid="http://schemas.microsoft.com/office/word/2016/wordml/cid" xmlns:w16="http://schemas.microsoft.com/office/word/2018/wordml" xmlns:w16sdtdh="http://schemas.microsoft.com/office/word/2020/wordml/sdtdatahash" xmlns:w16se="http://schemas.microsoft.com/office/word/2015/wordml/symex" xmlns:wpg="http://schemas.microsoft.com/office/word/2010/wordprocessingGroup" xmlns:wpi="http://schemas.microsoft.com/office/word/2010/wordprocessingInk" xmlns:wne="http://schemas.microsoft.com/office/word/2006/wordml" xmlns:wps="http://schemas.microsoft.com/office/word/2010/wordprocessingShape" mc:Ignorable="w14 w15 w16se w16cid w16 w16cex w16sdtdh wp14">
   <w:footnote w:type="separator" w:id="-1">
     <w:p>
       <w:r>
@@ -18509,7 +19850,7 @@
 </file>
 
 <file path=word/header1.xml><?xml version="1.0" encoding="utf-8"?>
-<w:hdr xmlns:wpc="http://schemas.microsoft.com/office/word/2010/wordprocessingCanvas" xmlns:cx="http://schemas.microsoft.com/office/drawing/2014/chartex" xmlns:cx1="http://schemas.microsoft.com/office/drawing/2015/9/8/chartex" xmlns:cx2="http://schemas.microsoft.com/office/drawing/2015/10/21/chartex" xmlns:cx3="http://schemas.microsoft.com/office/drawing/2016/5/9/chartex" xmlns:cx4="http://schemas.microsoft.com/office/drawing/2016/5/10/chartex" xmlns:cx5="http://schemas.microsoft.com/office/drawing/2016/5/11/chartex" xmlns:cx6="http://schemas.microsoft.com/office/drawing/2016/5/12/chartex" xmlns:cx7="http://schemas.microsoft.com/office/drawing/2016/5/13/chartex" xmlns:cx8="http://schemas.microsoft.com/office/drawing/2016/5/14/chartex" xmlns:mc="http://schemas.openxmlformats.org/markup-compatibility/2006" xmlns:aink="http://schemas.microsoft.com/office/drawing/2016/ink" xmlns:am3d="http://schemas.microsoft.com/office/drawing/2017/model3d" xmlns:o="urn:schemas-microsoft-com:office:office" xmlns:r="http://schemas.openxmlformats.org/officeDocument/2006/relationships" xmlns:m="http://schemas.openxmlformats.org/officeDocument/2006/math" xmlns:v="urn:schemas-microsoft-com:vml" xmlns:wp14="http://schemas.microsoft.com/office/word/2010/wordprocessingDrawing" xmlns:wp="http://schemas.openxmlformats.org/drawingml/2006/wordprocessingDrawing" xmlns:w10="urn:schemas-microsoft-com:office:word" xmlns:w="http://schemas.openxmlformats.org/wordprocessingml/2006/main" xmlns:w14="http://schemas.microsoft.com/office/word/2010/wordml" xmlns:w15="http://schemas.microsoft.com/office/word/2012/wordml" xmlns:w16cex="http://schemas.microsoft.com/office/word/2018/wordml/cex" xmlns:w16cid="http://schemas.microsoft.com/office/word/2016/wordml/cid" xmlns:w16="http://schemas.microsoft.com/office/word/2018/wordml" xmlns:w16se="http://schemas.microsoft.com/office/word/2015/wordml/symex" xmlns:wpg="http://schemas.microsoft.com/office/word/2010/wordprocessingGroup" xmlns:wpi="http://schemas.microsoft.com/office/word/2010/wordprocessingInk" xmlns:wne="http://schemas.microsoft.com/office/word/2006/wordml" xmlns:wps="http://schemas.microsoft.com/office/word/2010/wordprocessingShape" mc:Ignorable="w14 w15 w16se w16cid w16 w16cex wp14">
+<w:hdr xmlns:wpc="http://schemas.microsoft.com/office/word/2010/wordprocessingCanvas" xmlns:cx="http://schemas.microsoft.com/office/drawing/2014/chartex" xmlns:cx1="http://schemas.microsoft.com/office/drawing/2015/9/8/chartex" xmlns:cx2="http://schemas.microsoft.com/office/drawing/2015/10/21/chartex" xmlns:cx3="http://schemas.microsoft.com/office/drawing/2016/5/9/chartex" xmlns:cx4="http://schemas.microsoft.com/office/drawing/2016/5/10/chartex" xmlns:cx5="http://schemas.microsoft.com/office/drawing/2016/5/11/chartex" xmlns:cx6="http://schemas.microsoft.com/office/drawing/2016/5/12/chartex" xmlns:cx7="http://schemas.microsoft.com/office/drawing/2016/5/13/chartex" xmlns:cx8="http://schemas.microsoft.com/office/drawing/2016/5/14/chartex" xmlns:mc="http://schemas.openxmlformats.org/markup-compatibility/2006" xmlns:aink="http://schemas.microsoft.com/office/drawing/2016/ink" xmlns:am3d="http://schemas.microsoft.com/office/drawing/2017/model3d" xmlns:o="urn:schemas-microsoft-com:office:office" xmlns:r="http://schemas.openxmlformats.org/officeDocument/2006/relationships" xmlns:m="http://schemas.openxmlformats.org/officeDocument/2006/math" xmlns:v="urn:schemas-microsoft-com:vml" xmlns:wp14="http://schemas.microsoft.com/office/word/2010/wordprocessingDrawing" xmlns:wp="http://schemas.openxmlformats.org/drawingml/2006/wordprocessingDrawing" xmlns:w10="urn:schemas-microsoft-com:office:word" xmlns:w="http://schemas.openxmlformats.org/wordprocessingml/2006/main" xmlns:w14="http://schemas.microsoft.com/office/word/2010/wordml" xmlns:w15="http://schemas.microsoft.com/office/word/2012/wordml" xmlns:w16cex="http://schemas.microsoft.com/office/word/2018/wordml/cex" xmlns:w16cid="http://schemas.microsoft.com/office/word/2016/wordml/cid" xmlns:w16="http://schemas.microsoft.com/office/word/2018/wordml" xmlns:w16sdtdh="http://schemas.microsoft.com/office/word/2020/wordml/sdtdatahash" xmlns:w16se="http://schemas.microsoft.com/office/word/2015/wordml/symex" xmlns:wpg="http://schemas.microsoft.com/office/word/2010/wordprocessingGroup" xmlns:wpi="http://schemas.microsoft.com/office/word/2010/wordprocessingInk" xmlns:wne="http://schemas.microsoft.com/office/word/2006/wordml" xmlns:wps="http://schemas.microsoft.com/office/word/2010/wordprocessingShape" mc:Ignorable="w14 w15 w16se w16cid w16 w16cex w16sdtdh wp14">
   <w:p>
     <w:pPr>
       <w:pStyle w:val="Header"/>
@@ -18522,8 +19863,97 @@
 </file>
 
 <file path=word/numbering.xml><?xml version="1.0" encoding="utf-8"?>
-<w:numbering xmlns:wpc="http://schemas.microsoft.com/office/word/2010/wordprocessingCanvas" xmlns:cx="http://schemas.microsoft.com/office/drawing/2014/chartex" xmlns:cx1="http://schemas.microsoft.com/office/drawing/2015/9/8/chartex" xmlns:cx2="http://schemas.microsoft.com/office/drawing/2015/10/21/chartex" xmlns:cx3="http://schemas.microsoft.com/office/drawing/2016/5/9/chartex" xmlns:cx4="http://schemas.microsoft.com/office/drawing/2016/5/10/chartex" xmlns:cx5="http://schemas.microsoft.com/office/drawing/2016/5/11/chartex" xmlns:cx6="http://schemas.microsoft.com/office/drawing/2016/5/12/chartex" xmlns:cx7="http://schemas.microsoft.com/office/drawing/2016/5/13/chartex" xmlns:cx8="http://schemas.microsoft.com/office/drawing/2016/5/14/chartex" xmlns:mc="http://schemas.openxmlformats.org/markup-compatibility/2006" xmlns:aink="http://schemas.microsoft.com/office/drawing/2016/ink" xmlns:am3d="http://schemas.microsoft.com/office/drawing/2017/model3d" xmlns:o="urn:schemas-microsoft-com:office:office" xmlns:r="http://schemas.openxmlformats.org/officeDocument/2006/relationships" xmlns:m="http://schemas.openxmlformats.org/officeDocument/2006/math" xmlns:v="urn:schemas-microsoft-com:vml" xmlns:wp14="http://schemas.microsoft.com/office/word/2010/wordprocessingDrawing" xmlns:wp="http://schemas.openxmlformats.org/drawingml/2006/wordprocessingDrawing" xmlns:w10="urn:schemas-microsoft-com:office:word" xmlns:w="http://schemas.openxmlformats.org/wordprocessingml/2006/main" xmlns:w14="http://schemas.microsoft.com/office/word/2010/wordml" xmlns:w15="http://schemas.microsoft.com/office/word/2012/wordml" xmlns:w16cex="http://schemas.microsoft.com/office/word/2018/wordml/cex" xmlns:w16cid="http://schemas.microsoft.com/office/word/2016/wordml/cid" xmlns:w16="http://schemas.microsoft.com/office/word/2018/wordml" xmlns:w16se="http://schemas.microsoft.com/office/word/2015/wordml/symex" xmlns:wpg="http://schemas.microsoft.com/office/word/2010/wordprocessingGroup" xmlns:wpi="http://schemas.microsoft.com/office/word/2010/wordprocessingInk" xmlns:wne="http://schemas.microsoft.com/office/word/2006/wordml" xmlns:wps="http://schemas.microsoft.com/office/word/2010/wordprocessingShape" mc:Ignorable="w14 w15 w16se w16cid w16 w16cex wp14">
+<w:numbering xmlns:wpc="http://schemas.microsoft.com/office/word/2010/wordprocessingCanvas" xmlns:cx="http://schemas.microsoft.com/office/drawing/2014/chartex" xmlns:cx1="http://schemas.microsoft.com/office/drawing/2015/9/8/chartex" xmlns:cx2="http://schemas.microsoft.com/office/drawing/2015/10/21/chartex" xmlns:cx3="http://schemas.microsoft.com/office/drawing/2016/5/9/chartex" xmlns:cx4="http://schemas.microsoft.com/office/drawing/2016/5/10/chartex" xmlns:cx5="http://schemas.microsoft.com/office/drawing/2016/5/11/chartex" xmlns:cx6="http://schemas.microsoft.com/office/drawing/2016/5/12/chartex" xmlns:cx7="http://schemas.microsoft.com/office/drawing/2016/5/13/chartex" xmlns:cx8="http://schemas.microsoft.com/office/drawing/2016/5/14/chartex" xmlns:mc="http://schemas.openxmlformats.org/markup-compatibility/2006" xmlns:aink="http://schemas.microsoft.com/office/drawing/2016/ink" xmlns:am3d="http://schemas.microsoft.com/office/drawing/2017/model3d" xmlns:o="urn:schemas-microsoft-com:office:office" xmlns:r="http://schemas.openxmlformats.org/officeDocument/2006/relationships" xmlns:m="http://schemas.openxmlformats.org/officeDocument/2006/math" xmlns:v="urn:schemas-microsoft-com:vml" xmlns:wp14="http://schemas.microsoft.com/office/word/2010/wordprocessingDrawing" xmlns:wp="http://schemas.openxmlformats.org/drawingml/2006/wordprocessingDrawing" xmlns:w10="urn:schemas-microsoft-com:office:word" xmlns:w="http://schemas.openxmlformats.org/wordprocessingml/2006/main" xmlns:w14="http://schemas.microsoft.com/office/word/2010/wordml" xmlns:w15="http://schemas.microsoft.com/office/word/2012/wordml" xmlns:w16cex="http://schemas.microsoft.com/office/word/2018/wordml/cex" xmlns:w16cid="http://schemas.microsoft.com/office/word/2016/wordml/cid" xmlns:w16="http://schemas.microsoft.com/office/word/2018/wordml" xmlns:w16sdtdh="http://schemas.microsoft.com/office/word/2020/wordml/sdtdatahash" xmlns:w16se="http://schemas.microsoft.com/office/word/2015/wordml/symex" xmlns:wpg="http://schemas.microsoft.com/office/word/2010/wordprocessingGroup" xmlns:wpi="http://schemas.microsoft.com/office/word/2010/wordprocessingInk" xmlns:wne="http://schemas.microsoft.com/office/word/2006/wordml" xmlns:wps="http://schemas.microsoft.com/office/word/2010/wordprocessingShape" mc:Ignorable="w14 w15 w16se w16cid w16 w16cex w16sdtdh wp14">
   <w:abstractNum w:abstractNumId="0" w15:restartNumberingAfterBreak="0">
+    <w:nsid w:val="19813271"/>
+    <w:multiLevelType w:val="hybridMultilevel"/>
+    <w:tmpl w:val="F664F410"/>
+    <w:lvl w:ilvl="0" w:tplc="4D56358E">
+      <w:start w:val="1"/>
+      <w:numFmt w:val="decimal"/>
+      <w:lvlText w:val="%1."/>
+      <w:lvlJc w:val="left"/>
+      <w:pPr>
+        <w:ind w:left="360" w:hanging="360"/>
+      </w:pPr>
+      <w:rPr>
+        <w:rFonts w:hint="default"/>
+      </w:rPr>
+    </w:lvl>
+    <w:lvl w:ilvl="1" w:tplc="04090019" w:tentative="1">
+      <w:start w:val="1"/>
+      <w:numFmt w:val="lowerLetter"/>
+      <w:lvlText w:val="%2)"/>
+      <w:lvlJc w:val="left"/>
+      <w:pPr>
+        <w:ind w:left="840" w:hanging="420"/>
+      </w:pPr>
+    </w:lvl>
+    <w:lvl w:ilvl="2" w:tplc="0409001B" w:tentative="1">
+      <w:start w:val="1"/>
+      <w:numFmt w:val="lowerRoman"/>
+      <w:lvlText w:val="%3."/>
+      <w:lvlJc w:val="right"/>
+      <w:pPr>
+        <w:ind w:left="1260" w:hanging="420"/>
+      </w:pPr>
+    </w:lvl>
+    <w:lvl w:ilvl="3" w:tplc="0409000F" w:tentative="1">
+      <w:start w:val="1"/>
+      <w:numFmt w:val="decimal"/>
+      <w:lvlText w:val="%4."/>
+      <w:lvlJc w:val="left"/>
+      <w:pPr>
+        <w:ind w:left="1680" w:hanging="420"/>
+      </w:pPr>
+    </w:lvl>
+    <w:lvl w:ilvl="4" w:tplc="04090019" w:tentative="1">
+      <w:start w:val="1"/>
+      <w:numFmt w:val="lowerLetter"/>
+      <w:lvlText w:val="%5)"/>
+      <w:lvlJc w:val="left"/>
+      <w:pPr>
+        <w:ind w:left="2100" w:hanging="420"/>
+      </w:pPr>
+    </w:lvl>
+    <w:lvl w:ilvl="5" w:tplc="0409001B" w:tentative="1">
+      <w:start w:val="1"/>
+      <w:numFmt w:val="lowerRoman"/>
+      <w:lvlText w:val="%6."/>
+      <w:lvlJc w:val="right"/>
+      <w:pPr>
+        <w:ind w:left="2520" w:hanging="420"/>
+      </w:pPr>
+    </w:lvl>
+    <w:lvl w:ilvl="6" w:tplc="0409000F" w:tentative="1">
+      <w:start w:val="1"/>
+      <w:numFmt w:val="decimal"/>
+      <w:lvlText w:val="%7."/>
+      <w:lvlJc w:val="left"/>
+      <w:pPr>
+        <w:ind w:left="2940" w:hanging="420"/>
+      </w:pPr>
+    </w:lvl>
+    <w:lvl w:ilvl="7" w:tplc="04090019" w:tentative="1">
+      <w:start w:val="1"/>
+      <w:numFmt w:val="lowerLetter"/>
+      <w:lvlText w:val="%8)"/>
+      <w:lvlJc w:val="left"/>
+      <w:pPr>
+        <w:ind w:left="3360" w:hanging="420"/>
+      </w:pPr>
+    </w:lvl>
+    <w:lvl w:ilvl="8" w:tplc="0409001B" w:tentative="1">
+      <w:start w:val="1"/>
+      <w:numFmt w:val="lowerRoman"/>
+      <w:lvlText w:val="%9."/>
+      <w:lvlJc w:val="right"/>
+      <w:pPr>
+        <w:ind w:left="3780" w:hanging="420"/>
+      </w:pPr>
+    </w:lvl>
+  </w:abstractNum>
+  <w:abstractNum w:abstractNumId="1" w15:restartNumberingAfterBreak="0">
     <w:nsid w:val="22F1225B"/>
     <w:multiLevelType w:val="multilevel"/>
     <w:tmpl w:val="B1C67192"/>
@@ -18644,7 +20074,7 @@
       </w:rPr>
     </w:lvl>
   </w:abstractNum>
-  <w:abstractNum w:abstractNumId="1" w15:restartNumberingAfterBreak="0">
+  <w:abstractNum w:abstractNumId="2" w15:restartNumberingAfterBreak="0">
     <w:nsid w:val="2CE75583"/>
     <w:multiLevelType w:val="hybridMultilevel"/>
     <w:tmpl w:val="71321830"/>
@@ -18730,7 +20160,7 @@
       </w:pPr>
     </w:lvl>
   </w:abstractNum>
-  <w:abstractNum w:abstractNumId="2" w15:restartNumberingAfterBreak="0">
+  <w:abstractNum w:abstractNumId="3" w15:restartNumberingAfterBreak="0">
     <w:nsid w:val="340F5869"/>
     <w:multiLevelType w:val="hybridMultilevel"/>
     <w:tmpl w:val="0F56AC92"/>
@@ -18816,7 +20246,7 @@
       </w:pPr>
     </w:lvl>
   </w:abstractNum>
-  <w:abstractNum w:abstractNumId="3" w15:restartNumberingAfterBreak="0">
+  <w:abstractNum w:abstractNumId="4" w15:restartNumberingAfterBreak="0">
     <w:nsid w:val="3BD46D20"/>
     <w:multiLevelType w:val="hybridMultilevel"/>
     <w:tmpl w:val="975ACD24"/>
@@ -18905,7 +20335,7 @@
       </w:pPr>
     </w:lvl>
   </w:abstractNum>
-  <w:abstractNum w:abstractNumId="4" w15:restartNumberingAfterBreak="0">
+  <w:abstractNum w:abstractNumId="5" w15:restartNumberingAfterBreak="0">
     <w:nsid w:val="41483281"/>
     <w:multiLevelType w:val="hybridMultilevel"/>
     <w:tmpl w:val="B884477C"/>
@@ -18994,7 +20424,7 @@
       </w:pPr>
     </w:lvl>
   </w:abstractNum>
-  <w:abstractNum w:abstractNumId="5" w15:restartNumberingAfterBreak="0">
+  <w:abstractNum w:abstractNumId="6" w15:restartNumberingAfterBreak="0">
     <w:nsid w:val="59CE7EF6"/>
     <w:multiLevelType w:val="hybridMultilevel"/>
     <w:tmpl w:val="9E5A8A88"/>
@@ -19107,7 +20537,7 @@
       </w:rPr>
     </w:lvl>
   </w:abstractNum>
-  <w:abstractNum w:abstractNumId="6" w15:restartNumberingAfterBreak="0">
+  <w:abstractNum w:abstractNumId="7" w15:restartNumberingAfterBreak="0">
     <w:nsid w:val="5BF5089C"/>
     <w:multiLevelType w:val="hybridMultilevel"/>
     <w:tmpl w:val="0CA684C0"/>
@@ -19193,7 +20623,7 @@
       </w:pPr>
     </w:lvl>
   </w:abstractNum>
-  <w:abstractNum w:abstractNumId="7" w15:restartNumberingAfterBreak="0">
+  <w:abstractNum w:abstractNumId="8" w15:restartNumberingAfterBreak="0">
     <w:nsid w:val="68281021"/>
     <w:multiLevelType w:val="hybridMultilevel"/>
     <w:tmpl w:val="F412073C"/>
@@ -19279,7 +20709,7 @@
       </w:pPr>
     </w:lvl>
   </w:abstractNum>
-  <w:abstractNum w:abstractNumId="8" w15:restartNumberingAfterBreak="0">
+  <w:abstractNum w:abstractNumId="9" w15:restartNumberingAfterBreak="0">
     <w:nsid w:val="6CA302C0"/>
     <w:multiLevelType w:val="hybridMultilevel"/>
     <w:tmpl w:val="14C2AF8C"/>
@@ -19368,7 +20798,7 @@
       </w:pPr>
     </w:lvl>
   </w:abstractNum>
-  <w:abstractNum w:abstractNumId="9" w15:restartNumberingAfterBreak="0">
+  <w:abstractNum w:abstractNumId="10" w15:restartNumberingAfterBreak="0">
     <w:nsid w:val="7C580817"/>
     <w:multiLevelType w:val="hybridMultilevel"/>
     <w:tmpl w:val="3AA05494"/>
@@ -19481,7 +20911,7 @@
       </w:rPr>
     </w:lvl>
   </w:abstractNum>
-  <w:abstractNum w:abstractNumId="10" w15:restartNumberingAfterBreak="0">
+  <w:abstractNum w:abstractNumId="11" w15:restartNumberingAfterBreak="0">
     <w:nsid w:val="7FB91FF3"/>
     <w:multiLevelType w:val="hybridMultilevel"/>
     <w:tmpl w:val="D648261A"/>
@@ -19568,43 +20998,46 @@
     </w:lvl>
   </w:abstractNum>
   <w:num w:numId="1">
+    <w:abstractNumId w:val="5"/>
+  </w:num>
+  <w:num w:numId="2">
+    <w:abstractNumId w:val="6"/>
+  </w:num>
+  <w:num w:numId="3">
     <w:abstractNumId w:val="4"/>
   </w:num>
-  <w:num w:numId="2">
-    <w:abstractNumId w:val="5"/>
+  <w:num w:numId="4">
+    <w:abstractNumId w:val="1"/>
   </w:num>
-  <w:num w:numId="3">
+  <w:num w:numId="5">
+    <w:abstractNumId w:val="10"/>
+  </w:num>
+  <w:num w:numId="6">
     <w:abstractNumId w:val="3"/>
   </w:num>
-  <w:num w:numId="4">
-    <w:abstractNumId w:val="0"/>
+  <w:num w:numId="7">
+    <w:abstractNumId w:val="7"/>
   </w:num>
-  <w:num w:numId="5">
+  <w:num w:numId="8">
+    <w:abstractNumId w:val="11"/>
+  </w:num>
+  <w:num w:numId="9">
+    <w:abstractNumId w:val="2"/>
+  </w:num>
+  <w:num w:numId="10">
+    <w:abstractNumId w:val="8"/>
+  </w:num>
+  <w:num w:numId="11">
     <w:abstractNumId w:val="9"/>
   </w:num>
-  <w:num w:numId="6">
-    <w:abstractNumId w:val="2"/>
-  </w:num>
-  <w:num w:numId="7">
-    <w:abstractNumId w:val="6"/>
-  </w:num>
-  <w:num w:numId="8">
-    <w:abstractNumId w:val="10"/>
-  </w:num>
-  <w:num w:numId="9">
-    <w:abstractNumId w:val="1"/>
-  </w:num>
-  <w:num w:numId="10">
-    <w:abstractNumId w:val="7"/>
-  </w:num>
-  <w:num w:numId="11">
-    <w:abstractNumId w:val="8"/>
+  <w:num w:numId="12">
+    <w:abstractNumId w:val="0"/>
   </w:num>
 </w:numbering>
 </file>
 
 <file path=word/styles.xml><?xml version="1.0" encoding="utf-8"?>
-<w:styles xmlns:mc="http://schemas.openxmlformats.org/markup-compatibility/2006" xmlns:r="http://schemas.openxmlformats.org/officeDocument/2006/relationships" xmlns:w="http://schemas.openxmlformats.org/wordprocessingml/2006/main" xmlns:w14="http://schemas.microsoft.com/office/word/2010/wordml" xmlns:w15="http://schemas.microsoft.com/office/word/2012/wordml" xmlns:w16cex="http://schemas.microsoft.com/office/word/2018/wordml/cex" xmlns:w16cid="http://schemas.microsoft.com/office/word/2016/wordml/cid" xmlns:w16="http://schemas.microsoft.com/office/word/2018/wordml" xmlns:w16se="http://schemas.microsoft.com/office/word/2015/wordml/symex" mc:Ignorable="w14 w15 w16se w16cid w16 w16cex">
+<w:styles xmlns:mc="http://schemas.openxmlformats.org/markup-compatibility/2006" xmlns:r="http://schemas.openxmlformats.org/officeDocument/2006/relationships" xmlns:w="http://schemas.openxmlformats.org/wordprocessingml/2006/main" xmlns:w14="http://schemas.microsoft.com/office/word/2010/wordml" xmlns:w15="http://schemas.microsoft.com/office/word/2012/wordml" xmlns:w16cex="http://schemas.microsoft.com/office/word/2018/wordml/cex" xmlns:w16cid="http://schemas.microsoft.com/office/word/2016/wordml/cid" xmlns:w16="http://schemas.microsoft.com/office/word/2018/wordml" xmlns:w16sdtdh="http://schemas.microsoft.com/office/word/2020/wordml/sdtdatahash" xmlns:w16se="http://schemas.microsoft.com/office/word/2015/wordml/symex" mc:Ignorable="w14 w15 w16se w16cid w16 w16cex w16sdtdh">
   <w:docDefaults>
     <w:rPrDefault>
       <w:rPr>

</xml_diff>